<commit_message>
AWS Cloudwatch, Route53 documents created
</commit_message>
<xml_diff>
--- a/aws/class-notes/12- VPC.docx
+++ b/aws/class-notes/12- VPC.docx
@@ -3816,6 +3816,2198 @@
         <w:t>Elastic IPs are totally free as long as they are being used by an instance. However, Amazon will charge you $0.01/hr for each EIP that you reserve and do not use. So don't forget to terminate the Elastic IP or associated component such as NAT Gateway if you'll not use anymore in the short term.</w:t>
       </w:r>
     </w:p>
+    <w:p>
+      <w:pPr>
+        <w:pStyle w:val="Heading2"/>
+        <w:shd w:val="clear" w:color="auto" w:fill="FFFFFF"/>
+        <w:spacing w:before="0" w:beforeAutospacing="0"/>
+        <w:rPr>
+          <w:rFonts w:ascii="Formular" w:hAnsi="Formular"/>
+          <w:b w:val="0"/>
+          <w:bCs w:val="0"/>
+          <w:color w:val="FF0000"/>
+        </w:rPr>
+      </w:pPr>
+      <w:r>
+        <w:rPr>
+          <w:rFonts w:ascii="Formular" w:hAnsi="Formular"/>
+          <w:b w:val="0"/>
+          <w:bCs w:val="0"/>
+          <w:color w:val="FF0000"/>
+        </w:rPr>
+        <w:t>VPN</w:t>
+      </w:r>
+      <w:r>
+        <w:rPr>
+          <w:rFonts w:ascii="Formular" w:hAnsi="Formular"/>
+          <w:b w:val="0"/>
+          <w:bCs w:val="0"/>
+          <w:color w:val="FF0000"/>
+        </w:rPr>
+        <w:t xml:space="preserve"> </w:t>
+      </w:r>
+      <w:r>
+        <w:rPr>
+          <w:rFonts w:ascii="Formular" w:hAnsi="Formular"/>
+          <w:b w:val="0"/>
+          <w:bCs w:val="0"/>
+          <w:color w:val="FF0000"/>
+        </w:rPr>
+        <w:t>&amp;</w:t>
+      </w:r>
+      <w:r>
+        <w:rPr>
+          <w:rFonts w:ascii="Formular" w:hAnsi="Formular"/>
+          <w:b w:val="0"/>
+          <w:bCs w:val="0"/>
+          <w:color w:val="FF0000"/>
+        </w:rPr>
+        <w:t xml:space="preserve"> </w:t>
+      </w:r>
+      <w:r>
+        <w:rPr>
+          <w:rFonts w:ascii="Formular" w:hAnsi="Formular"/>
+          <w:b w:val="0"/>
+          <w:bCs w:val="0"/>
+          <w:color w:val="FF0000"/>
+        </w:rPr>
+        <w:t>Direct Connect</w:t>
+      </w:r>
+    </w:p>
+    <w:p>
+      <w:pPr>
+        <w:shd w:val="clear" w:color="auto" w:fill="FFFFFF"/>
+        <w:spacing w:after="100" w:afterAutospacing="1" w:line="240" w:lineRule="auto"/>
+        <w:rPr>
+          <w:rFonts w:ascii="Formular" w:eastAsia="Times New Roman" w:hAnsi="Formular" w:cs="Times New Roman"/>
+          <w:noProof w:val="0"/>
+          <w:color w:val="212529"/>
+          <w:sz w:val="24"/>
+          <w:szCs w:val="24"/>
+          <w:lang w:val="en-GB" w:eastAsia="en-GB"/>
+        </w:rPr>
+      </w:pPr>
+      <w:r>
+        <w:rPr>
+          <w:rFonts w:ascii="Formular" w:eastAsia="Times New Roman" w:hAnsi="Formular" w:cs="Times New Roman"/>
+          <w:noProof w:val="0"/>
+          <w:color w:val="212529"/>
+          <w:sz w:val="24"/>
+          <w:szCs w:val="24"/>
+          <w:lang w:val="en-GB" w:eastAsia="en-GB"/>
+        </w:rPr>
+        <w:t xml:space="preserve">In previous lessons, we made a VPC in AWS accessible from other VPCs with VPC Peering. But what if you want to reach your Data </w:t>
+      </w:r>
+      <w:proofErr w:type="spellStart"/>
+      <w:r>
+        <w:rPr>
+          <w:rFonts w:ascii="Formular" w:eastAsia="Times New Roman" w:hAnsi="Formular" w:cs="Times New Roman"/>
+          <w:noProof w:val="0"/>
+          <w:color w:val="212529"/>
+          <w:sz w:val="24"/>
+          <w:szCs w:val="24"/>
+          <w:lang w:val="en-GB" w:eastAsia="en-GB"/>
+        </w:rPr>
+        <w:t>Center</w:t>
+      </w:r>
+      <w:proofErr w:type="spellEnd"/>
+      <w:r>
+        <w:rPr>
+          <w:rFonts w:ascii="Formular" w:eastAsia="Times New Roman" w:hAnsi="Formular" w:cs="Times New Roman"/>
+          <w:noProof w:val="0"/>
+          <w:color w:val="212529"/>
+          <w:sz w:val="24"/>
+          <w:szCs w:val="24"/>
+          <w:lang w:val="en-GB" w:eastAsia="en-GB"/>
+        </w:rPr>
+        <w:t xml:space="preserve"> outside the AWS through the VPC or vice versa?</w:t>
+      </w:r>
+    </w:p>
+    <w:p>
+      <w:pPr>
+        <w:shd w:val="clear" w:color="auto" w:fill="FFFFFF"/>
+        <w:spacing w:after="100" w:afterAutospacing="1" w:line="240" w:lineRule="auto"/>
+        <w:rPr>
+          <w:rFonts w:ascii="Formular" w:eastAsia="Times New Roman" w:hAnsi="Formular" w:cs="Times New Roman"/>
+          <w:noProof w:val="0"/>
+          <w:color w:val="212529"/>
+          <w:sz w:val="24"/>
+          <w:szCs w:val="24"/>
+          <w:lang w:val="en-GB" w:eastAsia="en-GB"/>
+        </w:rPr>
+      </w:pPr>
+      <w:r>
+        <w:rPr>
+          <w:rFonts w:ascii="Formular" w:eastAsia="Times New Roman" w:hAnsi="Formular" w:cs="Times New Roman"/>
+          <w:noProof w:val="0"/>
+          <w:color w:val="212529"/>
+          <w:sz w:val="24"/>
+          <w:szCs w:val="24"/>
+          <w:lang w:val="en-GB" w:eastAsia="en-GB"/>
+        </w:rPr>
+        <w:t xml:space="preserve">AWS VPN lets you establish a secure and private tunnel from your network or device to the AWS Cloud. You can extend your existing on-premises network into a VPC, or connect to other AWS resources from a client. AWS VPN offers two types of private </w:t>
+      </w:r>
+      <w:r>
+        <w:rPr>
+          <w:rFonts w:ascii="Formular" w:eastAsia="Times New Roman" w:hAnsi="Formular" w:cs="Times New Roman"/>
+          <w:noProof w:val="0"/>
+          <w:color w:val="212529"/>
+          <w:sz w:val="24"/>
+          <w:szCs w:val="24"/>
+          <w:lang w:val="en-GB" w:eastAsia="en-GB"/>
+        </w:rPr>
+        <w:lastRenderedPageBreak/>
+        <w:t>connectivity that feature the high availability and robust security necessary for your data.</w:t>
+      </w:r>
+    </w:p>
+    <w:p>
+      <w:pPr>
+        <w:pStyle w:val="Heading2"/>
+        <w:shd w:val="clear" w:color="auto" w:fill="FFFFFF"/>
+        <w:spacing w:before="0" w:beforeAutospacing="0"/>
+        <w:rPr>
+          <w:rFonts w:ascii="Formular" w:hAnsi="Formular"/>
+          <w:b w:val="0"/>
+          <w:bCs w:val="0"/>
+          <w:color w:val="FF0000"/>
+        </w:rPr>
+      </w:pPr>
+      <w:r>
+        <w:rPr>
+          <w:rFonts w:ascii="Formular" w:hAnsi="Formular"/>
+          <w:b w:val="0"/>
+          <w:bCs w:val="0"/>
+          <w:noProof/>
+          <w:color w:val="FF0000"/>
+        </w:rPr>
+        <w:drawing>
+          <wp:inline distT="0" distB="0" distL="0" distR="0" wp14:anchorId="66FACDF2" wp14:editId="7D605823">
+            <wp:extent cx="4754880" cy="2704055"/>
+            <wp:effectExtent l="0" t="0" r="7620" b="1270"/>
+            <wp:docPr id="14" name="Picture 14"/>
+            <wp:cNvGraphicFramePr>
+              <a:graphicFrameLocks xmlns:a="http://schemas.openxmlformats.org/drawingml/2006/main" noChangeAspect="1"/>
+            </wp:cNvGraphicFramePr>
+            <a:graphic xmlns:a="http://schemas.openxmlformats.org/drawingml/2006/main">
+              <a:graphicData uri="http://schemas.openxmlformats.org/drawingml/2006/picture">
+                <pic:pic xmlns:pic="http://schemas.openxmlformats.org/drawingml/2006/picture">
+                  <pic:nvPicPr>
+                    <pic:cNvPr id="14" name="Picture 14"/>
+                    <pic:cNvPicPr/>
+                  </pic:nvPicPr>
+                  <pic:blipFill>
+                    <a:blip r:embed="rId18">
+                      <a:extLst>
+                        <a:ext uri="{28A0092B-C50C-407E-A947-70E740481C1C}">
+                          <a14:useLocalDpi xmlns:a14="http://schemas.microsoft.com/office/drawing/2010/main" val="0"/>
+                        </a:ext>
+                      </a:extLst>
+                    </a:blip>
+                    <a:stretch>
+                      <a:fillRect/>
+                    </a:stretch>
+                  </pic:blipFill>
+                  <pic:spPr>
+                    <a:xfrm>
+                      <a:off x="0" y="0"/>
+                      <a:ext cx="4759939" cy="2706932"/>
+                    </a:xfrm>
+                    <a:prstGeom prst="rect">
+                      <a:avLst/>
+                    </a:prstGeom>
+                  </pic:spPr>
+                </pic:pic>
+              </a:graphicData>
+            </a:graphic>
+          </wp:inline>
+        </w:drawing>
+      </w:r>
+    </w:p>
+    <w:p>
+      <w:pPr>
+        <w:pStyle w:val="Heading3"/>
+        <w:shd w:val="clear" w:color="auto" w:fill="FFFFFF"/>
+        <w:spacing w:before="0"/>
+        <w:rPr>
+          <w:rFonts w:ascii="Formular" w:hAnsi="Formular"/>
+          <w:noProof w:val="0"/>
+          <w:color w:val="FF0000"/>
+          <w:sz w:val="28"/>
+          <w:szCs w:val="28"/>
+          <w:lang w:val="en-GB"/>
+        </w:rPr>
+      </w:pPr>
+      <w:r>
+        <w:rPr>
+          <w:rFonts w:ascii="Formular" w:hAnsi="Formular"/>
+          <w:b/>
+          <w:bCs/>
+          <w:color w:val="FF0000"/>
+          <w:sz w:val="28"/>
+          <w:szCs w:val="28"/>
+        </w:rPr>
+        <w:t>VPN Categories</w:t>
+      </w:r>
+    </w:p>
+    <w:p>
+      <w:pPr>
+        <w:shd w:val="clear" w:color="auto" w:fill="FFFFFF"/>
+        <w:spacing w:after="100" w:afterAutospacing="1" w:line="240" w:lineRule="auto"/>
+        <w:rPr>
+          <w:rFonts w:ascii="Formular" w:eastAsia="Times New Roman" w:hAnsi="Formular" w:cs="Times New Roman"/>
+          <w:noProof w:val="0"/>
+          <w:color w:val="212529"/>
+          <w:sz w:val="24"/>
+          <w:szCs w:val="24"/>
+          <w:lang w:val="en-GB" w:eastAsia="en-GB"/>
+        </w:rPr>
+      </w:pPr>
+      <w:r>
+        <w:rPr>
+          <w:rFonts w:ascii="Formular" w:eastAsia="Times New Roman" w:hAnsi="Formular" w:cs="Times New Roman"/>
+          <w:noProof w:val="0"/>
+          <w:color w:val="212529"/>
+          <w:sz w:val="24"/>
+          <w:szCs w:val="24"/>
+          <w:lang w:val="en-GB" w:eastAsia="en-GB"/>
+        </w:rPr>
+        <w:t>AWS VPN is comprised of two services: </w:t>
+      </w:r>
+      <w:r>
+        <w:rPr>
+          <w:rFonts w:ascii="Formular" w:eastAsia="Times New Roman" w:hAnsi="Formular" w:cs="Times New Roman"/>
+          <w:b/>
+          <w:bCs/>
+          <w:noProof w:val="0"/>
+          <w:color w:val="212529"/>
+          <w:sz w:val="24"/>
+          <w:szCs w:val="24"/>
+          <w:lang w:val="en-GB" w:eastAsia="en-GB"/>
+        </w:rPr>
+        <w:t>AWS Site-to-Site VPN</w:t>
+      </w:r>
+      <w:r>
+        <w:rPr>
+          <w:rFonts w:ascii="Formular" w:eastAsia="Times New Roman" w:hAnsi="Formular" w:cs="Times New Roman"/>
+          <w:noProof w:val="0"/>
+          <w:color w:val="212529"/>
+          <w:sz w:val="24"/>
+          <w:szCs w:val="24"/>
+          <w:lang w:val="en-GB" w:eastAsia="en-GB"/>
+        </w:rPr>
+        <w:t> and </w:t>
+      </w:r>
+      <w:r>
+        <w:rPr>
+          <w:rFonts w:ascii="Formular" w:eastAsia="Times New Roman" w:hAnsi="Formular" w:cs="Times New Roman"/>
+          <w:b/>
+          <w:bCs/>
+          <w:noProof w:val="0"/>
+          <w:color w:val="212529"/>
+          <w:sz w:val="24"/>
+          <w:szCs w:val="24"/>
+          <w:lang w:val="en-GB" w:eastAsia="en-GB"/>
+        </w:rPr>
+        <w:t>AWS Client VPN</w:t>
+      </w:r>
+      <w:r>
+        <w:rPr>
+          <w:rFonts w:ascii="Formular" w:eastAsia="Times New Roman" w:hAnsi="Formular" w:cs="Times New Roman"/>
+          <w:noProof w:val="0"/>
+          <w:color w:val="212529"/>
+          <w:sz w:val="24"/>
+          <w:szCs w:val="24"/>
+          <w:lang w:val="en-GB" w:eastAsia="en-GB"/>
+        </w:rPr>
+        <w:t>.</w:t>
+      </w:r>
+    </w:p>
+    <w:p>
+      <w:pPr>
+        <w:shd w:val="clear" w:color="auto" w:fill="FFFFFF"/>
+        <w:spacing w:after="100" w:afterAutospacing="1" w:line="240" w:lineRule="auto"/>
+        <w:rPr>
+          <w:rFonts w:ascii="Formular" w:eastAsia="Times New Roman" w:hAnsi="Formular" w:cs="Times New Roman"/>
+          <w:noProof w:val="0"/>
+          <w:color w:val="212529"/>
+          <w:sz w:val="24"/>
+          <w:szCs w:val="24"/>
+          <w:lang w:val="en-GB" w:eastAsia="en-GB"/>
+        </w:rPr>
+      </w:pPr>
+      <w:r>
+        <w:rPr>
+          <w:rFonts w:ascii="Formular" w:eastAsia="Times New Roman" w:hAnsi="Formular" w:cs="Times New Roman"/>
+          <w:noProof w:val="0"/>
+          <w:color w:val="212529"/>
+          <w:sz w:val="24"/>
+          <w:szCs w:val="24"/>
+          <w:lang w:val="en-GB" w:eastAsia="en-GB"/>
+        </w:rPr>
+        <w:t>AWS Site-to-Site VPN enables you to securely connect your </w:t>
+      </w:r>
+      <w:r>
+        <w:rPr>
+          <w:rFonts w:ascii="Formular" w:eastAsia="Times New Roman" w:hAnsi="Formular" w:cs="Times New Roman"/>
+          <w:b/>
+          <w:bCs/>
+          <w:noProof w:val="0"/>
+          <w:color w:val="212529"/>
+          <w:sz w:val="24"/>
+          <w:szCs w:val="24"/>
+          <w:lang w:val="en-GB" w:eastAsia="en-GB"/>
+        </w:rPr>
+        <w:t>on-premises network</w:t>
+      </w:r>
+      <w:r>
+        <w:rPr>
+          <w:rFonts w:ascii="Formular" w:eastAsia="Times New Roman" w:hAnsi="Formular" w:cs="Times New Roman"/>
+          <w:noProof w:val="0"/>
+          <w:color w:val="212529"/>
+          <w:sz w:val="24"/>
+          <w:szCs w:val="24"/>
+          <w:lang w:val="en-GB" w:eastAsia="en-GB"/>
+        </w:rPr>
+        <w:t> or </w:t>
+      </w:r>
+      <w:r>
+        <w:rPr>
+          <w:rFonts w:ascii="Formular" w:eastAsia="Times New Roman" w:hAnsi="Formular" w:cs="Times New Roman"/>
+          <w:b/>
+          <w:bCs/>
+          <w:noProof w:val="0"/>
+          <w:color w:val="212529"/>
+          <w:sz w:val="24"/>
+          <w:szCs w:val="24"/>
+          <w:lang w:val="en-GB" w:eastAsia="en-GB"/>
+        </w:rPr>
+        <w:t>branch office</w:t>
+      </w:r>
+      <w:r>
+        <w:rPr>
+          <w:rFonts w:ascii="Formular" w:eastAsia="Times New Roman" w:hAnsi="Formular" w:cs="Times New Roman"/>
+          <w:noProof w:val="0"/>
+          <w:color w:val="212529"/>
+          <w:sz w:val="24"/>
+          <w:szCs w:val="24"/>
+          <w:lang w:val="en-GB" w:eastAsia="en-GB"/>
+        </w:rPr>
+        <w:t> site from your Amazon VPC</w:t>
+      </w:r>
+    </w:p>
+    <w:p>
+      <w:pPr>
+        <w:shd w:val="clear" w:color="auto" w:fill="FFFFFF"/>
+        <w:spacing w:after="100" w:afterAutospacing="1" w:line="240" w:lineRule="auto"/>
+        <w:rPr>
+          <w:rFonts w:ascii="Formular" w:eastAsia="Times New Roman" w:hAnsi="Formular" w:cs="Times New Roman"/>
+          <w:noProof w:val="0"/>
+          <w:color w:val="212529"/>
+          <w:sz w:val="24"/>
+          <w:szCs w:val="24"/>
+          <w:lang w:val="en-GB" w:eastAsia="en-GB"/>
+        </w:rPr>
+      </w:pPr>
+      <w:r>
+        <w:rPr>
+          <w:rFonts w:ascii="Formular" w:eastAsia="Times New Roman" w:hAnsi="Formular" w:cs="Times New Roman"/>
+          <w:noProof w:val="0"/>
+          <w:color w:val="212529"/>
+          <w:sz w:val="24"/>
+          <w:szCs w:val="24"/>
+          <w:lang w:val="en-GB" w:eastAsia="en-GB"/>
+        </w:rPr>
+        <w:t>AWS Client VPN enables you to securely connect AWS or on-premises networks from </w:t>
+      </w:r>
+      <w:r>
+        <w:rPr>
+          <w:rFonts w:ascii="Formular" w:eastAsia="Times New Roman" w:hAnsi="Formular" w:cs="Times New Roman"/>
+          <w:b/>
+          <w:bCs/>
+          <w:noProof w:val="0"/>
+          <w:color w:val="212529"/>
+          <w:sz w:val="24"/>
+          <w:szCs w:val="24"/>
+          <w:lang w:val="en-GB" w:eastAsia="en-GB"/>
+        </w:rPr>
+        <w:t>remote users</w:t>
+      </w:r>
+      <w:r>
+        <w:rPr>
+          <w:rFonts w:ascii="Formular" w:eastAsia="Times New Roman" w:hAnsi="Formular" w:cs="Times New Roman"/>
+          <w:noProof w:val="0"/>
+          <w:color w:val="212529"/>
+          <w:sz w:val="24"/>
+          <w:szCs w:val="24"/>
+          <w:lang w:val="en-GB" w:eastAsia="en-GB"/>
+        </w:rPr>
+        <w:t>. AWS Client VPN includes a free client-side application, which provides access to AWS services from </w:t>
+      </w:r>
+      <w:r>
+        <w:rPr>
+          <w:rFonts w:ascii="Formular" w:eastAsia="Times New Roman" w:hAnsi="Formular" w:cs="Times New Roman"/>
+          <w:b/>
+          <w:bCs/>
+          <w:noProof w:val="0"/>
+          <w:color w:val="212529"/>
+          <w:sz w:val="24"/>
+          <w:szCs w:val="24"/>
+          <w:lang w:val="en-GB" w:eastAsia="en-GB"/>
+        </w:rPr>
+        <w:t>remote networks</w:t>
+      </w:r>
+      <w:r>
+        <w:rPr>
+          <w:rFonts w:ascii="Formular" w:eastAsia="Times New Roman" w:hAnsi="Formular" w:cs="Times New Roman"/>
+          <w:noProof w:val="0"/>
+          <w:color w:val="212529"/>
+          <w:sz w:val="24"/>
+          <w:szCs w:val="24"/>
+          <w:lang w:val="en-GB" w:eastAsia="en-GB"/>
+        </w:rPr>
+        <w:t>.</w:t>
+      </w:r>
+    </w:p>
+    <w:p>
+      <w:r>
+        <w:drawing>
+          <wp:inline distT="0" distB="0" distL="0" distR="0" wp14:anchorId="318FC701" wp14:editId="0FCA6783">
+            <wp:extent cx="4663440" cy="2271270"/>
+            <wp:effectExtent l="0" t="0" r="3810" b="0"/>
+            <wp:docPr id="15" name="Picture 15"/>
+            <wp:cNvGraphicFramePr>
+              <a:graphicFrameLocks xmlns:a="http://schemas.openxmlformats.org/drawingml/2006/main" noChangeAspect="1"/>
+            </wp:cNvGraphicFramePr>
+            <a:graphic xmlns:a="http://schemas.openxmlformats.org/drawingml/2006/main">
+              <a:graphicData uri="http://schemas.openxmlformats.org/drawingml/2006/picture">
+                <pic:pic xmlns:pic="http://schemas.openxmlformats.org/drawingml/2006/picture">
+                  <pic:nvPicPr>
+                    <pic:cNvPr id="15" name="Picture 15"/>
+                    <pic:cNvPicPr/>
+                  </pic:nvPicPr>
+                  <pic:blipFill>
+                    <a:blip r:embed="rId19">
+                      <a:extLst>
+                        <a:ext uri="{28A0092B-C50C-407E-A947-70E740481C1C}">
+                          <a14:useLocalDpi xmlns:a14="http://schemas.microsoft.com/office/drawing/2010/main" val="0"/>
+                        </a:ext>
+                      </a:extLst>
+                    </a:blip>
+                    <a:stretch>
+                      <a:fillRect/>
+                    </a:stretch>
+                  </pic:blipFill>
+                  <pic:spPr>
+                    <a:xfrm>
+                      <a:off x="0" y="0"/>
+                      <a:ext cx="4669560" cy="2274251"/>
+                    </a:xfrm>
+                    <a:prstGeom prst="rect">
+                      <a:avLst/>
+                    </a:prstGeom>
+                  </pic:spPr>
+                </pic:pic>
+              </a:graphicData>
+            </a:graphic>
+          </wp:inline>
+        </w:drawing>
+      </w:r>
+    </w:p>
+    <w:p>
+      <w:pPr>
+        <w:pStyle w:val="Heading3"/>
+        <w:shd w:val="clear" w:color="auto" w:fill="FFFFFF"/>
+        <w:spacing w:before="0"/>
+        <w:rPr>
+          <w:rFonts w:ascii="Formular" w:hAnsi="Formular"/>
+          <w:b/>
+          <w:bCs/>
+          <w:color w:val="FF0000"/>
+          <w:sz w:val="28"/>
+          <w:szCs w:val="28"/>
+        </w:rPr>
+      </w:pPr>
+      <w:r>
+        <w:rPr>
+          <w:rFonts w:ascii="Formular" w:hAnsi="Formular"/>
+          <w:b/>
+          <w:bCs/>
+          <w:color w:val="FF0000"/>
+          <w:sz w:val="28"/>
+          <w:szCs w:val="28"/>
+        </w:rPr>
+        <w:t>AWS Site-to-Site VPN</w:t>
+      </w:r>
+    </w:p>
+    <w:p>
+      <w:pPr>
+        <w:shd w:val="clear" w:color="auto" w:fill="FFFFFF"/>
+        <w:spacing w:after="100" w:afterAutospacing="1" w:line="240" w:lineRule="auto"/>
+        <w:rPr>
+          <w:rFonts w:ascii="Formular" w:eastAsia="Times New Roman" w:hAnsi="Formular" w:cs="Times New Roman"/>
+          <w:noProof w:val="0"/>
+          <w:color w:val="212529"/>
+          <w:sz w:val="24"/>
+          <w:szCs w:val="24"/>
+          <w:lang w:val="en-GB" w:eastAsia="en-GB"/>
+        </w:rPr>
+      </w:pPr>
+      <w:r>
+        <w:rPr>
+          <w:rFonts w:ascii="Formular" w:eastAsia="Times New Roman" w:hAnsi="Formular" w:cs="Times New Roman"/>
+          <w:noProof w:val="0"/>
+          <w:color w:val="212529"/>
+          <w:sz w:val="24"/>
+          <w:szCs w:val="24"/>
+          <w:lang w:val="en-GB" w:eastAsia="en-GB"/>
+        </w:rPr>
+        <w:t xml:space="preserve">AWS Site-to-Site VPN is one of the most common ways that customers connect securely to the AWS Cloud from on-premises or data </w:t>
+      </w:r>
+      <w:proofErr w:type="spellStart"/>
+      <w:r>
+        <w:rPr>
+          <w:rFonts w:ascii="Formular" w:eastAsia="Times New Roman" w:hAnsi="Formular" w:cs="Times New Roman"/>
+          <w:noProof w:val="0"/>
+          <w:color w:val="212529"/>
+          <w:sz w:val="24"/>
+          <w:szCs w:val="24"/>
+          <w:lang w:val="en-GB" w:eastAsia="en-GB"/>
+        </w:rPr>
+        <w:t>center</w:t>
+      </w:r>
+      <w:proofErr w:type="spellEnd"/>
+      <w:r>
+        <w:rPr>
+          <w:rFonts w:ascii="Formular" w:eastAsia="Times New Roman" w:hAnsi="Formular" w:cs="Times New Roman"/>
+          <w:noProof w:val="0"/>
+          <w:color w:val="212529"/>
+          <w:sz w:val="24"/>
+          <w:szCs w:val="24"/>
+          <w:lang w:val="en-GB" w:eastAsia="en-GB"/>
+        </w:rPr>
+        <w:t xml:space="preserve"> environments.</w:t>
+      </w:r>
+    </w:p>
+    <w:p>
+      <w:pPr>
+        <w:shd w:val="clear" w:color="auto" w:fill="FFFFFF"/>
+        <w:spacing w:after="100" w:afterAutospacing="1" w:line="240" w:lineRule="auto"/>
+        <w:rPr>
+          <w:rFonts w:ascii="Formular" w:eastAsia="Times New Roman" w:hAnsi="Formular" w:cs="Times New Roman"/>
+          <w:noProof w:val="0"/>
+          <w:color w:val="212529"/>
+          <w:sz w:val="24"/>
+          <w:szCs w:val="24"/>
+          <w:lang w:val="en-GB" w:eastAsia="en-GB"/>
+        </w:rPr>
+      </w:pPr>
+      <w:r>
+        <w:rPr>
+          <w:rFonts w:ascii="Formular" w:eastAsia="Times New Roman" w:hAnsi="Formular" w:cs="Times New Roman"/>
+          <w:noProof w:val="0"/>
+          <w:color w:val="212529"/>
+          <w:sz w:val="24"/>
+          <w:szCs w:val="24"/>
+          <w:lang w:val="en-GB" w:eastAsia="en-GB"/>
+        </w:rPr>
+        <w:t>Thanks to the virtual network connection protocols we call VPN, we have the chance to establish encrypted communication networks that establish a connection between the company and AWS over the </w:t>
+      </w:r>
+      <w:r>
+        <w:rPr>
+          <w:rFonts w:ascii="Formular" w:eastAsia="Times New Roman" w:hAnsi="Formular" w:cs="Times New Roman"/>
+          <w:b/>
+          <w:bCs/>
+          <w:noProof w:val="0"/>
+          <w:color w:val="212529"/>
+          <w:sz w:val="24"/>
+          <w:szCs w:val="24"/>
+          <w:lang w:val="en-GB" w:eastAsia="en-GB"/>
+        </w:rPr>
+        <w:t>Internet</w:t>
+      </w:r>
+      <w:r>
+        <w:rPr>
+          <w:rFonts w:ascii="Formular" w:eastAsia="Times New Roman" w:hAnsi="Formular" w:cs="Times New Roman"/>
+          <w:noProof w:val="0"/>
+          <w:color w:val="212529"/>
+          <w:sz w:val="24"/>
+          <w:szCs w:val="24"/>
+          <w:lang w:val="en-GB" w:eastAsia="en-GB"/>
+        </w:rPr>
+        <w:t>.</w:t>
+      </w:r>
+    </w:p>
+    <w:p>
+      <w:pPr>
+        <w:shd w:val="clear" w:color="auto" w:fill="FFFFFF"/>
+        <w:spacing w:after="100" w:afterAutospacing="1" w:line="240" w:lineRule="auto"/>
+        <w:rPr>
+          <w:rFonts w:ascii="Formular" w:eastAsia="Times New Roman" w:hAnsi="Formular" w:cs="Times New Roman"/>
+          <w:noProof w:val="0"/>
+          <w:color w:val="212529"/>
+          <w:sz w:val="24"/>
+          <w:szCs w:val="24"/>
+          <w:lang w:val="en-GB" w:eastAsia="en-GB"/>
+        </w:rPr>
+      </w:pPr>
+      <w:r>
+        <w:lastRenderedPageBreak/>
+        <w:drawing>
+          <wp:inline distT="0" distB="0" distL="0" distR="0" wp14:anchorId="43CE01A9" wp14:editId="2522D2ED">
+            <wp:extent cx="5372100" cy="2384889"/>
+            <wp:effectExtent l="0" t="0" r="0" b="0"/>
+            <wp:docPr id="16" name="Picture 16"/>
+            <wp:cNvGraphicFramePr>
+              <a:graphicFrameLocks xmlns:a="http://schemas.openxmlformats.org/drawingml/2006/main" noChangeAspect="1"/>
+            </wp:cNvGraphicFramePr>
+            <a:graphic xmlns:a="http://schemas.openxmlformats.org/drawingml/2006/main">
+              <a:graphicData uri="http://schemas.openxmlformats.org/drawingml/2006/picture">
+                <pic:pic xmlns:pic="http://schemas.openxmlformats.org/drawingml/2006/picture">
+                  <pic:nvPicPr>
+                    <pic:cNvPr id="16" name="Picture 16"/>
+                    <pic:cNvPicPr/>
+                  </pic:nvPicPr>
+                  <pic:blipFill>
+                    <a:blip r:embed="rId20">
+                      <a:extLst>
+                        <a:ext uri="{28A0092B-C50C-407E-A947-70E740481C1C}">
+                          <a14:useLocalDpi xmlns:a14="http://schemas.microsoft.com/office/drawing/2010/main" val="0"/>
+                        </a:ext>
+                      </a:extLst>
+                    </a:blip>
+                    <a:stretch>
+                      <a:fillRect/>
+                    </a:stretch>
+                  </pic:blipFill>
+                  <pic:spPr>
+                    <a:xfrm>
+                      <a:off x="0" y="0"/>
+                      <a:ext cx="5376496" cy="2386840"/>
+                    </a:xfrm>
+                    <a:prstGeom prst="rect">
+                      <a:avLst/>
+                    </a:prstGeom>
+                  </pic:spPr>
+                </pic:pic>
+              </a:graphicData>
+            </a:graphic>
+          </wp:inline>
+        </w:drawing>
+      </w:r>
+    </w:p>
+    <w:p>
+      <w:pPr>
+        <w:shd w:val="clear" w:color="auto" w:fill="FFFFFF"/>
+        <w:spacing w:after="100" w:afterAutospacing="1" w:line="240" w:lineRule="auto"/>
+        <w:rPr>
+          <w:rFonts w:ascii="Formular" w:eastAsia="Times New Roman" w:hAnsi="Formular" w:cs="Times New Roman"/>
+          <w:noProof w:val="0"/>
+          <w:color w:val="212529"/>
+          <w:sz w:val="24"/>
+          <w:szCs w:val="24"/>
+          <w:lang w:val="en-GB" w:eastAsia="en-GB"/>
+        </w:rPr>
+      </w:pPr>
+      <w:r>
+        <w:rPr>
+          <w:rFonts w:ascii="Formular" w:eastAsia="Times New Roman" w:hAnsi="Formular" w:cs="Times New Roman"/>
+          <w:noProof w:val="0"/>
+          <w:color w:val="212529"/>
+          <w:sz w:val="24"/>
+          <w:szCs w:val="24"/>
+          <w:lang w:val="en-GB" w:eastAsia="en-GB"/>
+        </w:rPr>
+        <w:t>Its virtual edge on the AWS side is called </w:t>
+      </w:r>
+      <w:r>
+        <w:rPr>
+          <w:rFonts w:ascii="Formular" w:eastAsia="Times New Roman" w:hAnsi="Formular" w:cs="Times New Roman"/>
+          <w:b/>
+          <w:bCs/>
+          <w:noProof w:val="0"/>
+          <w:color w:val="212529"/>
+          <w:sz w:val="24"/>
+          <w:szCs w:val="24"/>
+          <w:lang w:val="en-GB" w:eastAsia="en-GB"/>
+        </w:rPr>
+        <w:t>Virtual Private Gateway</w:t>
+      </w:r>
+      <w:r>
+        <w:rPr>
+          <w:rFonts w:ascii="Formular" w:eastAsia="Times New Roman" w:hAnsi="Formular" w:cs="Times New Roman"/>
+          <w:noProof w:val="0"/>
+          <w:color w:val="212529"/>
+          <w:sz w:val="24"/>
+          <w:szCs w:val="24"/>
+          <w:lang w:val="en-GB" w:eastAsia="en-GB"/>
+        </w:rPr>
+        <w:t> and the end on the firm side is called </w:t>
+      </w:r>
+      <w:r>
+        <w:rPr>
+          <w:rFonts w:ascii="Formular" w:eastAsia="Times New Roman" w:hAnsi="Formular" w:cs="Times New Roman"/>
+          <w:b/>
+          <w:bCs/>
+          <w:noProof w:val="0"/>
+          <w:color w:val="212529"/>
+          <w:sz w:val="24"/>
+          <w:szCs w:val="24"/>
+          <w:lang w:val="en-GB" w:eastAsia="en-GB"/>
+        </w:rPr>
+        <w:t>Customer Gateway</w:t>
+      </w:r>
+      <w:r>
+        <w:rPr>
+          <w:rFonts w:ascii="Formular" w:eastAsia="Times New Roman" w:hAnsi="Formular" w:cs="Times New Roman"/>
+          <w:noProof w:val="0"/>
+          <w:color w:val="212529"/>
+          <w:sz w:val="24"/>
+          <w:szCs w:val="24"/>
+          <w:lang w:val="en-GB" w:eastAsia="en-GB"/>
+        </w:rPr>
+        <w:t>.</w:t>
+      </w:r>
+    </w:p>
+    <w:p>
+      <w:pPr>
+        <w:shd w:val="clear" w:color="auto" w:fill="FFFFFF"/>
+        <w:spacing w:after="100" w:afterAutospacing="1" w:line="240" w:lineRule="auto"/>
+        <w:rPr>
+          <w:rFonts w:ascii="Formular" w:eastAsia="Times New Roman" w:hAnsi="Formular" w:cs="Times New Roman"/>
+          <w:noProof w:val="0"/>
+          <w:color w:val="212529"/>
+          <w:sz w:val="24"/>
+          <w:szCs w:val="24"/>
+          <w:lang w:val="en-GB" w:eastAsia="en-GB"/>
+        </w:rPr>
+      </w:pPr>
+      <w:r>
+        <w:rPr>
+          <w:rFonts w:ascii="Formular" w:eastAsia="Times New Roman" w:hAnsi="Formular" w:cs="Times New Roman"/>
+          <w:noProof w:val="0"/>
+          <w:color w:val="212529"/>
+          <w:sz w:val="24"/>
+          <w:szCs w:val="24"/>
+          <w:lang w:val="en-GB" w:eastAsia="en-GB"/>
+        </w:rPr>
+        <w:t>It uses internet protocol security (</w:t>
+      </w:r>
+      <w:proofErr w:type="spellStart"/>
+      <w:r>
+        <w:rPr>
+          <w:rFonts w:ascii="Formular" w:eastAsia="Times New Roman" w:hAnsi="Formular" w:cs="Times New Roman"/>
+          <w:noProof w:val="0"/>
+          <w:color w:val="212529"/>
+          <w:sz w:val="24"/>
+          <w:szCs w:val="24"/>
+          <w:lang w:val="en-GB" w:eastAsia="en-GB"/>
+        </w:rPr>
+        <w:t>IPSec</w:t>
+      </w:r>
+      <w:proofErr w:type="spellEnd"/>
+      <w:r>
+        <w:rPr>
+          <w:rFonts w:ascii="Formular" w:eastAsia="Times New Roman" w:hAnsi="Formular" w:cs="Times New Roman"/>
+          <w:noProof w:val="0"/>
+          <w:color w:val="212529"/>
+          <w:sz w:val="24"/>
+          <w:szCs w:val="24"/>
+          <w:lang w:val="en-GB" w:eastAsia="en-GB"/>
+        </w:rPr>
+        <w:t>) communications to create encrypted VPN tunnels between two locations. Each VPN connection has </w:t>
+      </w:r>
+      <w:r>
+        <w:rPr>
+          <w:rFonts w:ascii="Formular" w:eastAsia="Times New Roman" w:hAnsi="Formular" w:cs="Times New Roman"/>
+          <w:b/>
+          <w:bCs/>
+          <w:noProof w:val="0"/>
+          <w:color w:val="212529"/>
+          <w:sz w:val="24"/>
+          <w:szCs w:val="24"/>
+          <w:lang w:val="en-GB" w:eastAsia="en-GB"/>
+        </w:rPr>
+        <w:t>2 VPN Tunnels</w:t>
+      </w:r>
+      <w:r>
+        <w:rPr>
+          <w:rFonts w:ascii="Formular" w:eastAsia="Times New Roman" w:hAnsi="Formular" w:cs="Times New Roman"/>
+          <w:noProof w:val="0"/>
+          <w:color w:val="212529"/>
+          <w:sz w:val="24"/>
+          <w:szCs w:val="24"/>
+          <w:lang w:val="en-GB" w:eastAsia="en-GB"/>
+        </w:rPr>
+        <w:t> which you can use for high availability.</w:t>
+      </w:r>
+    </w:p>
+    <w:p>
+      <w:pPr>
+        <w:shd w:val="clear" w:color="auto" w:fill="FFFFFF"/>
+        <w:spacing w:after="100" w:afterAutospacing="1" w:line="240" w:lineRule="auto"/>
+        <w:rPr>
+          <w:rFonts w:ascii="Formular" w:eastAsia="Times New Roman" w:hAnsi="Formular" w:cs="Times New Roman"/>
+          <w:noProof w:val="0"/>
+          <w:color w:val="212529"/>
+          <w:sz w:val="24"/>
+          <w:szCs w:val="24"/>
+          <w:lang w:val="en-GB" w:eastAsia="en-GB"/>
+        </w:rPr>
+      </w:pPr>
+      <w:r>
+        <w:rPr>
+          <w:rFonts w:ascii="Formular" w:eastAsia="Times New Roman" w:hAnsi="Formular" w:cs="Times New Roman"/>
+          <w:noProof w:val="0"/>
+          <w:color w:val="212529"/>
+          <w:sz w:val="24"/>
+          <w:szCs w:val="24"/>
+          <w:lang w:val="en-GB" w:eastAsia="en-GB"/>
+        </w:rPr>
+        <w:t>You can stream primary traffic through the first tunnel and use the second tunnel for redundancy.</w:t>
+      </w:r>
+    </w:p>
+    <w:p>
+      <w:pPr>
+        <w:pStyle w:val="Heading3"/>
+        <w:shd w:val="clear" w:color="auto" w:fill="FFFFFF"/>
+        <w:spacing w:before="0"/>
+        <w:rPr>
+          <w:rFonts w:ascii="Formular" w:hAnsi="Formular"/>
+          <w:b/>
+          <w:bCs/>
+          <w:color w:val="FF0000"/>
+          <w:sz w:val="28"/>
+          <w:szCs w:val="28"/>
+        </w:rPr>
+      </w:pPr>
+      <w:r>
+        <w:rPr>
+          <w:rFonts w:ascii="Formular" w:hAnsi="Formular"/>
+          <w:b/>
+          <w:bCs/>
+          <w:color w:val="FF0000"/>
+          <w:sz w:val="28"/>
+          <w:szCs w:val="28"/>
+        </w:rPr>
+        <w:t>AWS Client VPN</w:t>
+      </w:r>
+    </w:p>
+    <w:p>
+      <w:r>
+        <w:drawing>
+          <wp:inline distT="0" distB="0" distL="0" distR="0" wp14:anchorId="26B91559" wp14:editId="19ED88BD">
+            <wp:extent cx="5135880" cy="2697105"/>
+            <wp:effectExtent l="0" t="0" r="7620" b="8255"/>
+            <wp:docPr id="17" name="Picture 17"/>
+            <wp:cNvGraphicFramePr>
+              <a:graphicFrameLocks xmlns:a="http://schemas.openxmlformats.org/drawingml/2006/main" noChangeAspect="1"/>
+            </wp:cNvGraphicFramePr>
+            <a:graphic xmlns:a="http://schemas.openxmlformats.org/drawingml/2006/main">
+              <a:graphicData uri="http://schemas.openxmlformats.org/drawingml/2006/picture">
+                <pic:pic xmlns:pic="http://schemas.openxmlformats.org/drawingml/2006/picture">
+                  <pic:nvPicPr>
+                    <pic:cNvPr id="17" name="Picture 17"/>
+                    <pic:cNvPicPr/>
+                  </pic:nvPicPr>
+                  <pic:blipFill>
+                    <a:blip r:embed="rId21">
+                      <a:extLst>
+                        <a:ext uri="{28A0092B-C50C-407E-A947-70E740481C1C}">
+                          <a14:useLocalDpi xmlns:a14="http://schemas.microsoft.com/office/drawing/2010/main" val="0"/>
+                        </a:ext>
+                      </a:extLst>
+                    </a:blip>
+                    <a:stretch>
+                      <a:fillRect/>
+                    </a:stretch>
+                  </pic:blipFill>
+                  <pic:spPr>
+                    <a:xfrm>
+                      <a:off x="0" y="0"/>
+                      <a:ext cx="5143450" cy="2701080"/>
+                    </a:xfrm>
+                    <a:prstGeom prst="rect">
+                      <a:avLst/>
+                    </a:prstGeom>
+                  </pic:spPr>
+                </pic:pic>
+              </a:graphicData>
+            </a:graphic>
+          </wp:inline>
+        </w:drawing>
+      </w:r>
+    </w:p>
+    <w:p>
+      <w:pPr>
+        <w:pStyle w:val="NormalWeb"/>
+        <w:shd w:val="clear" w:color="auto" w:fill="FFFFFF"/>
+        <w:spacing w:before="0" w:beforeAutospacing="0"/>
+        <w:rPr>
+          <w:rFonts w:ascii="Formular" w:hAnsi="Formular"/>
+          <w:color w:val="212529"/>
+        </w:rPr>
+      </w:pPr>
+      <w:r>
+        <w:rPr>
+          <w:rFonts w:ascii="Formular" w:hAnsi="Formular"/>
+          <w:color w:val="212529"/>
+        </w:rPr>
+        <w:t>AWS Client VPN is a managed client-based VPN service that enables you to securely access your AWS resources and resources in your on-premises network.</w:t>
+      </w:r>
+    </w:p>
+    <w:p>
+      <w:pPr>
+        <w:pStyle w:val="NormalWeb"/>
+        <w:shd w:val="clear" w:color="auto" w:fill="FFFFFF"/>
+        <w:spacing w:before="0" w:beforeAutospacing="0"/>
+        <w:rPr>
+          <w:rFonts w:ascii="Formular" w:hAnsi="Formular"/>
+          <w:color w:val="212529"/>
+        </w:rPr>
+      </w:pPr>
+      <w:r>
+        <w:rPr>
+          <w:rFonts w:ascii="Formular" w:hAnsi="Formular"/>
+          <w:color w:val="212529"/>
+        </w:rPr>
+        <w:t>With Client VPN, you can access your resources from any location using an OpenVPN-based VPN client.</w:t>
+      </w:r>
+    </w:p>
+    <w:p>
+      <w:pPr>
+        <w:pStyle w:val="NormalWeb"/>
+        <w:shd w:val="clear" w:color="auto" w:fill="FFFFFF"/>
+        <w:spacing w:before="0" w:beforeAutospacing="0"/>
+        <w:rPr>
+          <w:rFonts w:ascii="Formular" w:hAnsi="Formular"/>
+          <w:color w:val="212529"/>
+        </w:rPr>
+      </w:pPr>
+      <w:r>
+        <w:rPr>
+          <w:rFonts w:ascii="Formular" w:hAnsi="Formular"/>
+          <w:color w:val="212529"/>
+        </w:rPr>
+        <w:t>Unlike on-premises VPN services, with AWS Client VPN, users can connect from anywhere to your AWS and on-premises networks.</w:t>
+      </w:r>
+    </w:p>
+    <w:p>
+      <w:pPr>
+        <w:pStyle w:val="NormalWeb"/>
+        <w:numPr>
+          <w:ilvl w:val="0"/>
+          <w:numId w:val="7"/>
+        </w:numPr>
+        <w:shd w:val="clear" w:color="auto" w:fill="FFFFFF"/>
+        <w:spacing w:before="0" w:beforeAutospacing="0"/>
+        <w:rPr>
+          <w:rFonts w:ascii="Formular" w:hAnsi="Formular"/>
+          <w:color w:val="212529"/>
+        </w:rPr>
+      </w:pPr>
+      <w:r>
+        <w:rPr>
+          <w:rStyle w:val="Strong"/>
+          <w:rFonts w:ascii="Formular" w:eastAsiaTheme="majorEastAsia" w:hAnsi="Formular"/>
+          <w:color w:val="212529"/>
+        </w:rPr>
+        <w:lastRenderedPageBreak/>
+        <w:t>For connecting with AWS Client VPN:</w:t>
+      </w:r>
+    </w:p>
+    <w:p>
+      <w:pPr>
+        <w:pStyle w:val="NormalWeb"/>
+        <w:numPr>
+          <w:ilvl w:val="1"/>
+          <w:numId w:val="7"/>
+        </w:numPr>
+        <w:shd w:val="clear" w:color="auto" w:fill="FFFFFF"/>
+        <w:spacing w:before="0" w:beforeAutospacing="0"/>
+        <w:rPr>
+          <w:rFonts w:ascii="Formular" w:hAnsi="Formular"/>
+          <w:color w:val="212529"/>
+        </w:rPr>
+      </w:pPr>
+      <w:r>
+        <w:rPr>
+          <w:rFonts w:ascii="Formular" w:hAnsi="Formular"/>
+          <w:color w:val="212529"/>
+        </w:rPr>
+        <w:t>First, you need to get a VPN Client Application,</w:t>
+      </w:r>
+    </w:p>
+    <w:p>
+      <w:pPr>
+        <w:pStyle w:val="NormalWeb"/>
+        <w:numPr>
+          <w:ilvl w:val="1"/>
+          <w:numId w:val="7"/>
+        </w:numPr>
+        <w:shd w:val="clear" w:color="auto" w:fill="FFFFFF"/>
+        <w:spacing w:before="0" w:beforeAutospacing="0"/>
+        <w:rPr>
+          <w:rFonts w:ascii="Formular" w:hAnsi="Formular"/>
+          <w:color w:val="212529"/>
+        </w:rPr>
+      </w:pPr>
+      <w:r>
+        <w:rPr>
+          <w:rFonts w:ascii="Formular" w:hAnsi="Formular"/>
+          <w:color w:val="212529"/>
+        </w:rPr>
+        <w:t>Then create a new Client VPN Endpoint,</w:t>
+      </w:r>
+    </w:p>
+    <w:p>
+      <w:pPr>
+        <w:pStyle w:val="NormalWeb"/>
+        <w:numPr>
+          <w:ilvl w:val="1"/>
+          <w:numId w:val="7"/>
+        </w:numPr>
+        <w:shd w:val="clear" w:color="auto" w:fill="FFFFFF"/>
+        <w:spacing w:before="0" w:beforeAutospacing="0"/>
+        <w:rPr>
+          <w:rFonts w:ascii="Formular" w:hAnsi="Formular"/>
+          <w:color w:val="212529"/>
+        </w:rPr>
+      </w:pPr>
+      <w:r>
+        <w:rPr>
+          <w:rFonts w:ascii="Formular" w:hAnsi="Formular"/>
+          <w:color w:val="212529"/>
+        </w:rPr>
+        <w:t>Configure the route tables for Client VPN Endpoint,</w:t>
+      </w:r>
+    </w:p>
+    <w:p>
+      <w:pPr>
+        <w:pStyle w:val="NormalWeb"/>
+        <w:numPr>
+          <w:ilvl w:val="1"/>
+          <w:numId w:val="7"/>
+        </w:numPr>
+        <w:shd w:val="clear" w:color="auto" w:fill="FFFFFF"/>
+        <w:spacing w:before="0" w:beforeAutospacing="0"/>
+        <w:rPr>
+          <w:rFonts w:ascii="Formular" w:hAnsi="Formular"/>
+          <w:color w:val="212529"/>
+        </w:rPr>
+      </w:pPr>
+      <w:r>
+        <w:rPr>
+          <w:rFonts w:ascii="Formular" w:hAnsi="Formular"/>
+          <w:color w:val="212529"/>
+        </w:rPr>
+        <w:t>After that, associate a new Client VPN Endpoint to VPC and subnets</w:t>
+      </w:r>
+    </w:p>
+    <w:p>
+      <w:pPr>
+        <w:pStyle w:val="NormalWeb"/>
+        <w:numPr>
+          <w:ilvl w:val="1"/>
+          <w:numId w:val="7"/>
+        </w:numPr>
+        <w:shd w:val="clear" w:color="auto" w:fill="FFFFFF"/>
+        <w:spacing w:before="0" w:beforeAutospacing="0"/>
+        <w:rPr>
+          <w:rFonts w:ascii="Formular" w:hAnsi="Formular"/>
+          <w:color w:val="212529"/>
+        </w:rPr>
+      </w:pPr>
+      <w:r>
+        <w:rPr>
+          <w:rFonts w:ascii="Formular" w:hAnsi="Formular"/>
+          <w:color w:val="212529"/>
+        </w:rPr>
+        <w:t>Get the Client VPN Endpoint Configuration File from AWS Management Console</w:t>
+      </w:r>
+    </w:p>
+    <w:p>
+      <w:pPr>
+        <w:pStyle w:val="NormalWeb"/>
+        <w:numPr>
+          <w:ilvl w:val="1"/>
+          <w:numId w:val="7"/>
+        </w:numPr>
+        <w:shd w:val="clear" w:color="auto" w:fill="FFFFFF"/>
+        <w:spacing w:before="0" w:beforeAutospacing="0"/>
+        <w:rPr>
+          <w:rFonts w:ascii="Formular" w:hAnsi="Formular"/>
+          <w:color w:val="212529"/>
+        </w:rPr>
+      </w:pPr>
+      <w:r>
+        <w:rPr>
+          <w:rFonts w:ascii="Formular" w:hAnsi="Formular"/>
+          <w:color w:val="212529"/>
+        </w:rPr>
+        <w:t>The last, connect to the VPN.</w:t>
+      </w:r>
+    </w:p>
+    <w:p>
+      <w:pPr>
+        <w:pStyle w:val="NormalWeb"/>
+        <w:numPr>
+          <w:ilvl w:val="0"/>
+          <w:numId w:val="7"/>
+        </w:numPr>
+        <w:shd w:val="clear" w:color="auto" w:fill="FFFFFF"/>
+        <w:spacing w:before="0" w:beforeAutospacing="0"/>
+        <w:rPr>
+          <w:rFonts w:ascii="Formular" w:hAnsi="Formular"/>
+          <w:color w:val="212529"/>
+        </w:rPr>
+      </w:pPr>
+      <w:r>
+        <w:rPr>
+          <w:rFonts w:ascii="Formular" w:hAnsi="Formular"/>
+          <w:color w:val="212529"/>
+        </w:rPr>
+        <w:t>After you connecting to VPC, thanks to AWS Client VPN;</w:t>
+      </w:r>
+    </w:p>
+    <w:p>
+      <w:pPr>
+        <w:pStyle w:val="NormalWeb"/>
+        <w:numPr>
+          <w:ilvl w:val="1"/>
+          <w:numId w:val="7"/>
+        </w:numPr>
+        <w:shd w:val="clear" w:color="auto" w:fill="FFFFFF"/>
+        <w:spacing w:before="0" w:beforeAutospacing="0"/>
+        <w:rPr>
+          <w:rFonts w:ascii="Formular" w:hAnsi="Formular"/>
+          <w:color w:val="212529"/>
+        </w:rPr>
+      </w:pPr>
+      <w:r>
+        <w:rPr>
+          <w:rFonts w:ascii="Formular" w:hAnsi="Formular"/>
+          <w:color w:val="212529"/>
+        </w:rPr>
+        <w:t>You can reach AWS resources in this VPC such as </w:t>
+      </w:r>
+      <w:r>
+        <w:rPr>
+          <w:rStyle w:val="Strong"/>
+          <w:rFonts w:ascii="Formular" w:eastAsiaTheme="majorEastAsia" w:hAnsi="Formular"/>
+          <w:color w:val="212529"/>
+        </w:rPr>
+        <w:t>S3 and also Internet</w:t>
+      </w:r>
+      <w:r>
+        <w:rPr>
+          <w:rFonts w:ascii="Formular" w:hAnsi="Formular"/>
+          <w:color w:val="212529"/>
+        </w:rPr>
+        <w:t> via </w:t>
+      </w:r>
+      <w:r>
+        <w:rPr>
+          <w:rStyle w:val="Strong"/>
+          <w:rFonts w:ascii="Formular" w:eastAsiaTheme="majorEastAsia" w:hAnsi="Formular"/>
+          <w:color w:val="212529"/>
+        </w:rPr>
+        <w:t>Internet Gateway</w:t>
+      </w:r>
+      <w:r>
+        <w:rPr>
+          <w:rFonts w:ascii="Formular" w:hAnsi="Formular"/>
+          <w:color w:val="212529"/>
+        </w:rPr>
+        <w:t>,</w:t>
+      </w:r>
+    </w:p>
+    <w:p>
+      <w:pPr>
+        <w:pStyle w:val="NormalWeb"/>
+        <w:numPr>
+          <w:ilvl w:val="1"/>
+          <w:numId w:val="7"/>
+        </w:numPr>
+        <w:shd w:val="clear" w:color="auto" w:fill="FFFFFF"/>
+        <w:spacing w:before="0" w:beforeAutospacing="0"/>
+        <w:rPr>
+          <w:rFonts w:ascii="Formular" w:hAnsi="Formular"/>
+          <w:color w:val="212529"/>
+        </w:rPr>
+      </w:pPr>
+      <w:r>
+        <w:rPr>
+          <w:rFonts w:ascii="Formular" w:hAnsi="Formular"/>
+          <w:color w:val="212529"/>
+        </w:rPr>
+        <w:t>You can reach </w:t>
+      </w:r>
+      <w:r>
+        <w:rPr>
+          <w:rStyle w:val="Strong"/>
+          <w:rFonts w:ascii="Formular" w:eastAsiaTheme="majorEastAsia" w:hAnsi="Formular"/>
+          <w:color w:val="212529"/>
+        </w:rPr>
+        <w:t xml:space="preserve">On-Premises Data </w:t>
+      </w:r>
+      <w:proofErr w:type="spellStart"/>
+      <w:r>
+        <w:rPr>
+          <w:rStyle w:val="Strong"/>
+          <w:rFonts w:ascii="Formular" w:eastAsiaTheme="majorEastAsia" w:hAnsi="Formular"/>
+          <w:color w:val="212529"/>
+        </w:rPr>
+        <w:t>Center</w:t>
+      </w:r>
+      <w:proofErr w:type="spellEnd"/>
+      <w:r>
+        <w:rPr>
+          <w:rFonts w:ascii="Formular" w:hAnsi="Formular"/>
+          <w:color w:val="212529"/>
+        </w:rPr>
+        <w:t> via </w:t>
+      </w:r>
+      <w:r>
+        <w:rPr>
+          <w:rStyle w:val="Strong"/>
+          <w:rFonts w:ascii="Formular" w:eastAsiaTheme="majorEastAsia" w:hAnsi="Formular"/>
+          <w:color w:val="212529"/>
+        </w:rPr>
+        <w:t>Virtual Private Gateway</w:t>
+      </w:r>
+      <w:r>
+        <w:rPr>
+          <w:rFonts w:ascii="Formular" w:hAnsi="Formular"/>
+          <w:color w:val="212529"/>
+        </w:rPr>
+        <w:t>,</w:t>
+      </w:r>
+    </w:p>
+    <w:p>
+      <w:pPr>
+        <w:pStyle w:val="NormalWeb"/>
+        <w:numPr>
+          <w:ilvl w:val="1"/>
+          <w:numId w:val="7"/>
+        </w:numPr>
+        <w:shd w:val="clear" w:color="auto" w:fill="FFFFFF"/>
+        <w:spacing w:before="0" w:beforeAutospacing="0"/>
+        <w:rPr>
+          <w:rStyle w:val="Strong"/>
+          <w:rFonts w:ascii="Formular" w:hAnsi="Formular"/>
+          <w:b w:val="0"/>
+          <w:bCs w:val="0"/>
+          <w:color w:val="212529"/>
+        </w:rPr>
+      </w:pPr>
+      <w:r>
+        <w:rPr>
+          <w:rFonts w:ascii="Formular" w:hAnsi="Formular"/>
+          <w:color w:val="212529"/>
+        </w:rPr>
+        <w:t>You can also reach the </w:t>
+      </w:r>
+      <w:r>
+        <w:rPr>
+          <w:rStyle w:val="Strong"/>
+          <w:rFonts w:ascii="Formular" w:eastAsiaTheme="majorEastAsia" w:hAnsi="Formular"/>
+          <w:color w:val="212529"/>
+        </w:rPr>
+        <w:t>other VPC</w:t>
+      </w:r>
+      <w:r>
+        <w:rPr>
+          <w:rFonts w:ascii="Formular" w:hAnsi="Formular"/>
+          <w:color w:val="212529"/>
+        </w:rPr>
+        <w:t> via </w:t>
+      </w:r>
+      <w:r>
+        <w:rPr>
+          <w:rStyle w:val="Strong"/>
+          <w:rFonts w:ascii="Formular" w:eastAsiaTheme="majorEastAsia" w:hAnsi="Formular"/>
+          <w:color w:val="212529"/>
+        </w:rPr>
+        <w:t>VPC Peering.</w:t>
+      </w:r>
+    </w:p>
+    <w:p>
+      <w:pPr>
+        <w:pStyle w:val="NormalWeb"/>
+        <w:shd w:val="clear" w:color="auto" w:fill="FFFFFF"/>
+        <w:spacing w:before="0" w:beforeAutospacing="0"/>
+        <w:rPr>
+          <w:rStyle w:val="Strong"/>
+          <w:rFonts w:ascii="Formular" w:eastAsiaTheme="majorEastAsia" w:hAnsi="Formular"/>
+          <w:color w:val="FF0000"/>
+          <w:sz w:val="28"/>
+          <w:szCs w:val="28"/>
+        </w:rPr>
+      </w:pPr>
+      <w:r>
+        <w:rPr>
+          <w:rStyle w:val="Strong"/>
+          <w:rFonts w:ascii="Formular" w:eastAsiaTheme="majorEastAsia" w:hAnsi="Formular"/>
+          <w:color w:val="FF0000"/>
+          <w:sz w:val="28"/>
+          <w:szCs w:val="28"/>
+        </w:rPr>
+        <w:t>Direct Connect:</w:t>
+      </w:r>
+    </w:p>
+    <w:p>
+      <w:pPr>
+        <w:shd w:val="clear" w:color="auto" w:fill="FFFFFF"/>
+        <w:spacing w:after="100" w:afterAutospacing="1" w:line="240" w:lineRule="auto"/>
+        <w:rPr>
+          <w:rFonts w:ascii="Formular" w:eastAsia="Times New Roman" w:hAnsi="Formular" w:cs="Times New Roman"/>
+          <w:noProof w:val="0"/>
+          <w:color w:val="212529"/>
+          <w:sz w:val="24"/>
+          <w:szCs w:val="24"/>
+          <w:lang w:val="en-GB" w:eastAsia="en-GB"/>
+        </w:rPr>
+      </w:pPr>
+      <w:r>
+        <w:rPr>
+          <w:rFonts w:ascii="Formular" w:eastAsia="Times New Roman" w:hAnsi="Formular" w:cs="Times New Roman"/>
+          <w:noProof w:val="0"/>
+          <w:color w:val="212529"/>
+          <w:sz w:val="24"/>
+          <w:szCs w:val="24"/>
+          <w:lang w:val="en-GB" w:eastAsia="en-GB"/>
+        </w:rPr>
+        <w:t>Although the VPN Site to Site and Client VPN methods are secured by using strong encryption techniques, communication flows over the internet.</w:t>
+      </w:r>
+    </w:p>
+    <w:p>
+      <w:pPr>
+        <w:shd w:val="clear" w:color="auto" w:fill="FFFFFF"/>
+        <w:spacing w:after="100" w:afterAutospacing="1" w:line="240" w:lineRule="auto"/>
+        <w:rPr>
+          <w:rFonts w:ascii="Formular" w:eastAsia="Times New Roman" w:hAnsi="Formular" w:cs="Times New Roman"/>
+          <w:noProof w:val="0"/>
+          <w:color w:val="212529"/>
+          <w:sz w:val="24"/>
+          <w:szCs w:val="24"/>
+          <w:lang w:val="en-GB" w:eastAsia="en-GB"/>
+        </w:rPr>
+      </w:pPr>
+      <w:r>
+        <w:rPr>
+          <w:rFonts w:ascii="Formular" w:eastAsia="Times New Roman" w:hAnsi="Formular" w:cs="Times New Roman"/>
+          <w:noProof w:val="0"/>
+          <w:color w:val="212529"/>
+          <w:sz w:val="24"/>
+          <w:szCs w:val="24"/>
+          <w:lang w:val="en-GB" w:eastAsia="en-GB"/>
+        </w:rPr>
+        <w:t>In addition, the speed of the connection is determined by the speed of the end on the firm side. It may not meet our needs in fast connection and high bandwidth situations.</w:t>
+      </w:r>
+    </w:p>
+    <w:p>
+      <w:pPr>
+        <w:shd w:val="clear" w:color="auto" w:fill="FFFFFF"/>
+        <w:spacing w:after="100" w:afterAutospacing="1" w:line="240" w:lineRule="auto"/>
+        <w:rPr>
+          <w:rFonts w:ascii="Formular" w:eastAsia="Times New Roman" w:hAnsi="Formular" w:cs="Times New Roman"/>
+          <w:noProof w:val="0"/>
+          <w:color w:val="212529"/>
+          <w:sz w:val="24"/>
+          <w:szCs w:val="24"/>
+          <w:lang w:val="en-GB" w:eastAsia="en-GB"/>
+        </w:rPr>
+      </w:pPr>
+      <w:r>
+        <w:rPr>
+          <w:rFonts w:ascii="Formular" w:eastAsia="Times New Roman" w:hAnsi="Formular" w:cs="Times New Roman"/>
+          <w:noProof w:val="0"/>
+          <w:color w:val="212529"/>
+          <w:sz w:val="24"/>
+          <w:szCs w:val="24"/>
+          <w:lang w:val="en-GB" w:eastAsia="en-GB"/>
+        </w:rPr>
+        <w:t>So, AWS has developed the Direct Connect service as a solution. Direct Connect is a service that establishes a </w:t>
+      </w:r>
+      <w:r>
+        <w:rPr>
+          <w:rFonts w:ascii="Formular" w:eastAsia="Times New Roman" w:hAnsi="Formular" w:cs="Times New Roman"/>
+          <w:b/>
+          <w:bCs/>
+          <w:noProof w:val="0"/>
+          <w:color w:val="212529"/>
+          <w:sz w:val="24"/>
+          <w:szCs w:val="24"/>
+          <w:lang w:val="en-GB" w:eastAsia="en-GB"/>
+        </w:rPr>
+        <w:t>dedicated</w:t>
+      </w:r>
+      <w:r>
+        <w:rPr>
+          <w:rFonts w:ascii="Formular" w:eastAsia="Times New Roman" w:hAnsi="Formular" w:cs="Times New Roman"/>
+          <w:noProof w:val="0"/>
+          <w:color w:val="212529"/>
+          <w:sz w:val="24"/>
+          <w:szCs w:val="24"/>
+          <w:lang w:val="en-GB" w:eastAsia="en-GB"/>
+        </w:rPr>
+        <w:t xml:space="preserve"> network from your On-Premises Data </w:t>
+      </w:r>
+      <w:proofErr w:type="spellStart"/>
+      <w:r>
+        <w:rPr>
+          <w:rFonts w:ascii="Formular" w:eastAsia="Times New Roman" w:hAnsi="Formular" w:cs="Times New Roman"/>
+          <w:noProof w:val="0"/>
+          <w:color w:val="212529"/>
+          <w:sz w:val="24"/>
+          <w:szCs w:val="24"/>
+          <w:lang w:val="en-GB" w:eastAsia="en-GB"/>
+        </w:rPr>
+        <w:t>Center</w:t>
+      </w:r>
+      <w:proofErr w:type="spellEnd"/>
+      <w:r>
+        <w:rPr>
+          <w:rFonts w:ascii="Formular" w:eastAsia="Times New Roman" w:hAnsi="Formular" w:cs="Times New Roman"/>
+          <w:noProof w:val="0"/>
+          <w:color w:val="212529"/>
+          <w:sz w:val="24"/>
+          <w:szCs w:val="24"/>
+          <w:lang w:val="en-GB" w:eastAsia="en-GB"/>
+        </w:rPr>
+        <w:t xml:space="preserve"> to AWS.</w:t>
+      </w:r>
+    </w:p>
+    <w:p>
+      <w:pPr>
+        <w:pStyle w:val="Heading3"/>
+        <w:shd w:val="clear" w:color="auto" w:fill="FFFFFF"/>
+        <w:spacing w:before="0"/>
+        <w:rPr>
+          <w:rFonts w:ascii="Formular" w:hAnsi="Formular"/>
+          <w:b/>
+          <w:bCs/>
+          <w:color w:val="FF0000"/>
+          <w:sz w:val="28"/>
+          <w:szCs w:val="28"/>
+        </w:rPr>
+      </w:pPr>
+      <w:r>
+        <w:rPr>
+          <w:rFonts w:ascii="Formular" w:hAnsi="Formular"/>
+          <w:b/>
+          <w:bCs/>
+          <w:color w:val="FF0000"/>
+          <w:sz w:val="28"/>
+          <w:szCs w:val="28"/>
+        </w:rPr>
+        <w:t>The Architecture of Direct Connect</w:t>
+      </w:r>
+    </w:p>
+    <w:p>
+      <w:r>
+        <w:drawing>
+          <wp:inline distT="0" distB="0" distL="0" distR="0" wp14:anchorId="78830344" wp14:editId="78F3EC66">
+            <wp:extent cx="5920899" cy="3017520"/>
+            <wp:effectExtent l="0" t="0" r="3810" b="0"/>
+            <wp:docPr id="18" name="Picture 18"/>
+            <wp:cNvGraphicFramePr>
+              <a:graphicFrameLocks xmlns:a="http://schemas.openxmlformats.org/drawingml/2006/main" noChangeAspect="1"/>
+            </wp:cNvGraphicFramePr>
+            <a:graphic xmlns:a="http://schemas.openxmlformats.org/drawingml/2006/main">
+              <a:graphicData uri="http://schemas.openxmlformats.org/drawingml/2006/picture">
+                <pic:pic xmlns:pic="http://schemas.openxmlformats.org/drawingml/2006/picture">
+                  <pic:nvPicPr>
+                    <pic:cNvPr id="18" name="Picture 18"/>
+                    <pic:cNvPicPr/>
+                  </pic:nvPicPr>
+                  <pic:blipFill>
+                    <a:blip r:embed="rId22">
+                      <a:extLst>
+                        <a:ext uri="{28A0092B-C50C-407E-A947-70E740481C1C}">
+                          <a14:useLocalDpi xmlns:a14="http://schemas.microsoft.com/office/drawing/2010/main" val="0"/>
+                        </a:ext>
+                      </a:extLst>
+                    </a:blip>
+                    <a:stretch>
+                      <a:fillRect/>
+                    </a:stretch>
+                  </pic:blipFill>
+                  <pic:spPr>
+                    <a:xfrm>
+                      <a:off x="0" y="0"/>
+                      <a:ext cx="5922354" cy="3018262"/>
+                    </a:xfrm>
+                    <a:prstGeom prst="rect">
+                      <a:avLst/>
+                    </a:prstGeom>
+                  </pic:spPr>
+                </pic:pic>
+              </a:graphicData>
+            </a:graphic>
+          </wp:inline>
+        </w:drawing>
+      </w:r>
+    </w:p>
+    <w:p>
+      <w:pPr>
+        <w:shd w:val="clear" w:color="auto" w:fill="FFFFFF"/>
+        <w:spacing w:after="100" w:afterAutospacing="1" w:line="240" w:lineRule="auto"/>
+        <w:rPr>
+          <w:rFonts w:ascii="Formular" w:eastAsia="Times New Roman" w:hAnsi="Formular" w:cs="Times New Roman"/>
+          <w:noProof w:val="0"/>
+          <w:color w:val="212529"/>
+          <w:sz w:val="24"/>
+          <w:szCs w:val="24"/>
+          <w:lang w:val="en-GB" w:eastAsia="en-GB"/>
+        </w:rPr>
+      </w:pPr>
+      <w:r>
+        <w:rPr>
+          <w:rFonts w:ascii="Formular" w:eastAsia="Times New Roman" w:hAnsi="Formular" w:cs="Times New Roman"/>
+          <w:noProof w:val="0"/>
+          <w:color w:val="212529"/>
+          <w:sz w:val="24"/>
+          <w:szCs w:val="24"/>
+          <w:lang w:val="en-GB" w:eastAsia="en-GB"/>
+        </w:rPr>
+        <w:t>The architecture of Direct Connect consists of 3 main components. These are </w:t>
+      </w:r>
+      <w:r>
+        <w:rPr>
+          <w:rFonts w:ascii="Formular" w:eastAsia="Times New Roman" w:hAnsi="Formular" w:cs="Times New Roman"/>
+          <w:b/>
+          <w:bCs/>
+          <w:noProof w:val="0"/>
+          <w:color w:val="212529"/>
+          <w:sz w:val="24"/>
+          <w:szCs w:val="24"/>
+          <w:lang w:val="en-GB" w:eastAsia="en-GB"/>
+        </w:rPr>
+        <w:t>AWS Region</w:t>
+      </w:r>
+      <w:r>
+        <w:rPr>
+          <w:rFonts w:ascii="Formular" w:eastAsia="Times New Roman" w:hAnsi="Formular" w:cs="Times New Roman"/>
+          <w:noProof w:val="0"/>
+          <w:color w:val="212529"/>
+          <w:sz w:val="24"/>
+          <w:szCs w:val="24"/>
+          <w:lang w:val="en-GB" w:eastAsia="en-GB"/>
+        </w:rPr>
+        <w:t>, </w:t>
+      </w:r>
+      <w:r>
+        <w:rPr>
+          <w:rFonts w:ascii="Formular" w:eastAsia="Times New Roman" w:hAnsi="Formular" w:cs="Times New Roman"/>
+          <w:b/>
+          <w:bCs/>
+          <w:noProof w:val="0"/>
+          <w:color w:val="212529"/>
+          <w:sz w:val="24"/>
+          <w:szCs w:val="24"/>
+          <w:lang w:val="en-GB" w:eastAsia="en-GB"/>
+        </w:rPr>
+        <w:t>Direct Connect (DX) Location</w:t>
+      </w:r>
+      <w:r>
+        <w:rPr>
+          <w:rFonts w:ascii="Formular" w:eastAsia="Times New Roman" w:hAnsi="Formular" w:cs="Times New Roman"/>
+          <w:noProof w:val="0"/>
+          <w:color w:val="212529"/>
+          <w:sz w:val="24"/>
+          <w:szCs w:val="24"/>
+          <w:lang w:val="en-GB" w:eastAsia="en-GB"/>
+        </w:rPr>
+        <w:t> and </w:t>
+      </w:r>
+      <w:r>
+        <w:rPr>
+          <w:rFonts w:ascii="Formular" w:eastAsia="Times New Roman" w:hAnsi="Formular" w:cs="Times New Roman"/>
+          <w:b/>
+          <w:bCs/>
+          <w:noProof w:val="0"/>
+          <w:color w:val="212529"/>
+          <w:sz w:val="24"/>
+          <w:szCs w:val="24"/>
+          <w:lang w:val="en-GB" w:eastAsia="en-GB"/>
+        </w:rPr>
+        <w:t xml:space="preserve">Customer On-Premises Data </w:t>
+      </w:r>
+      <w:proofErr w:type="spellStart"/>
+      <w:r>
+        <w:rPr>
+          <w:rFonts w:ascii="Formular" w:eastAsia="Times New Roman" w:hAnsi="Formular" w:cs="Times New Roman"/>
+          <w:b/>
+          <w:bCs/>
+          <w:noProof w:val="0"/>
+          <w:color w:val="212529"/>
+          <w:sz w:val="24"/>
+          <w:szCs w:val="24"/>
+          <w:lang w:val="en-GB" w:eastAsia="en-GB"/>
+        </w:rPr>
+        <w:t>Center</w:t>
+      </w:r>
+      <w:proofErr w:type="spellEnd"/>
+      <w:r>
+        <w:rPr>
+          <w:rFonts w:ascii="Formular" w:eastAsia="Times New Roman" w:hAnsi="Formular" w:cs="Times New Roman"/>
+          <w:noProof w:val="0"/>
+          <w:color w:val="212529"/>
+          <w:sz w:val="24"/>
+          <w:szCs w:val="24"/>
+          <w:lang w:val="en-GB" w:eastAsia="en-GB"/>
+        </w:rPr>
+        <w:t>.</w:t>
+      </w:r>
+    </w:p>
+    <w:p>
+      <w:pPr>
+        <w:numPr>
+          <w:ilvl w:val="0"/>
+          <w:numId w:val="8"/>
+        </w:numPr>
+        <w:shd w:val="clear" w:color="auto" w:fill="FFFFFF"/>
+        <w:spacing w:before="100" w:beforeAutospacing="1" w:after="100" w:afterAutospacing="1" w:line="240" w:lineRule="auto"/>
+        <w:rPr>
+          <w:rFonts w:ascii="Formular" w:eastAsia="Times New Roman" w:hAnsi="Formular" w:cs="Times New Roman"/>
+          <w:noProof w:val="0"/>
+          <w:color w:val="212529"/>
+          <w:sz w:val="24"/>
+          <w:szCs w:val="24"/>
+          <w:lang w:val="en-GB" w:eastAsia="en-GB"/>
+        </w:rPr>
+      </w:pPr>
+      <w:r>
+        <w:rPr>
+          <w:rFonts w:ascii="Formular" w:eastAsia="Times New Roman" w:hAnsi="Formular" w:cs="Times New Roman"/>
+          <w:b/>
+          <w:bCs/>
+          <w:noProof w:val="0"/>
+          <w:color w:val="212529"/>
+          <w:sz w:val="24"/>
+          <w:szCs w:val="24"/>
+          <w:lang w:val="en-GB" w:eastAsia="en-GB"/>
+        </w:rPr>
+        <w:t>AWS Region:</w:t>
+      </w:r>
+    </w:p>
+    <w:p>
+      <w:pPr>
+        <w:shd w:val="clear" w:color="auto" w:fill="FFFFFF"/>
+        <w:spacing w:after="100" w:afterAutospacing="1" w:line="240" w:lineRule="auto"/>
+        <w:rPr>
+          <w:rFonts w:ascii="Formular" w:eastAsia="Times New Roman" w:hAnsi="Formular" w:cs="Times New Roman"/>
+          <w:noProof w:val="0"/>
+          <w:color w:val="212529"/>
+          <w:sz w:val="24"/>
+          <w:szCs w:val="24"/>
+          <w:lang w:val="en-GB" w:eastAsia="en-GB"/>
+        </w:rPr>
+      </w:pPr>
+      <w:r>
+        <w:rPr>
+          <w:rFonts w:ascii="Formular" w:eastAsia="Times New Roman" w:hAnsi="Formular" w:cs="Times New Roman"/>
+          <w:noProof w:val="0"/>
+          <w:color w:val="212529"/>
+          <w:sz w:val="24"/>
+          <w:szCs w:val="24"/>
+          <w:lang w:val="en-GB" w:eastAsia="en-GB"/>
+        </w:rPr>
+        <w:lastRenderedPageBreak/>
+        <w:t xml:space="preserve">In AWS Region, we have AWS Public services such as S3, AWS Glacier, DynamoDB, etc. and </w:t>
+      </w:r>
+      <w:proofErr w:type="gramStart"/>
+      <w:r>
+        <w:rPr>
+          <w:rFonts w:ascii="Formular" w:eastAsia="Times New Roman" w:hAnsi="Formular" w:cs="Times New Roman"/>
+          <w:noProof w:val="0"/>
+          <w:color w:val="212529"/>
+          <w:sz w:val="24"/>
+          <w:szCs w:val="24"/>
+          <w:lang w:val="en-GB" w:eastAsia="en-GB"/>
+        </w:rPr>
+        <w:t>also</w:t>
+      </w:r>
+      <w:proofErr w:type="gramEnd"/>
+      <w:r>
+        <w:rPr>
+          <w:rFonts w:ascii="Formular" w:eastAsia="Times New Roman" w:hAnsi="Formular" w:cs="Times New Roman"/>
+          <w:noProof w:val="0"/>
+          <w:color w:val="212529"/>
+          <w:sz w:val="24"/>
+          <w:szCs w:val="24"/>
+          <w:lang w:val="en-GB" w:eastAsia="en-GB"/>
+        </w:rPr>
+        <w:t xml:space="preserve"> we have VPC which could be private.</w:t>
+      </w:r>
+    </w:p>
+    <w:p>
+      <w:pPr>
+        <w:numPr>
+          <w:ilvl w:val="0"/>
+          <w:numId w:val="9"/>
+        </w:numPr>
+        <w:shd w:val="clear" w:color="auto" w:fill="FFFFFF"/>
+        <w:spacing w:after="100" w:afterAutospacing="1" w:line="240" w:lineRule="auto"/>
+        <w:rPr>
+          <w:rFonts w:ascii="Formular" w:eastAsia="Times New Roman" w:hAnsi="Formular" w:cs="Times New Roman"/>
+          <w:noProof w:val="0"/>
+          <w:color w:val="212529"/>
+          <w:sz w:val="24"/>
+          <w:szCs w:val="24"/>
+          <w:lang w:val="en-GB" w:eastAsia="en-GB"/>
+        </w:rPr>
+      </w:pPr>
+      <w:r>
+        <w:rPr>
+          <w:rFonts w:ascii="Formular" w:eastAsia="Times New Roman" w:hAnsi="Formular" w:cs="Times New Roman"/>
+          <w:b/>
+          <w:bCs/>
+          <w:noProof w:val="0"/>
+          <w:color w:val="212529"/>
+          <w:sz w:val="24"/>
+          <w:szCs w:val="24"/>
+          <w:lang w:val="en-GB" w:eastAsia="en-GB"/>
+        </w:rPr>
+        <w:t>Direct Connect (DX) Location:</w:t>
+      </w:r>
+    </w:p>
+    <w:p>
+      <w:pPr>
+        <w:numPr>
+          <w:ilvl w:val="1"/>
+          <w:numId w:val="9"/>
+        </w:numPr>
+        <w:shd w:val="clear" w:color="auto" w:fill="FFFFFF"/>
+        <w:spacing w:after="100" w:afterAutospacing="1" w:line="240" w:lineRule="auto"/>
+        <w:rPr>
+          <w:rFonts w:ascii="Formular" w:eastAsia="Times New Roman" w:hAnsi="Formular" w:cs="Times New Roman"/>
+          <w:noProof w:val="0"/>
+          <w:color w:val="212529"/>
+          <w:sz w:val="24"/>
+          <w:szCs w:val="24"/>
+          <w:lang w:val="en-GB" w:eastAsia="en-GB"/>
+        </w:rPr>
+      </w:pPr>
+      <w:r>
+        <w:rPr>
+          <w:rFonts w:ascii="Formular" w:eastAsia="Times New Roman" w:hAnsi="Formular" w:cs="Times New Roman"/>
+          <w:noProof w:val="0"/>
+          <w:color w:val="212529"/>
+          <w:sz w:val="24"/>
+          <w:szCs w:val="24"/>
+          <w:lang w:val="en-GB" w:eastAsia="en-GB"/>
+        </w:rPr>
+        <w:t>Direct Connect (DX) Locations are created by bilateral agreements with global networking partners. Direct Connect Locations are spread across the world. There are more than 100 DX locations available globally across major cities.</w:t>
+      </w:r>
+    </w:p>
+    <w:p>
+      <w:pPr>
+        <w:numPr>
+          <w:ilvl w:val="1"/>
+          <w:numId w:val="9"/>
+        </w:numPr>
+        <w:shd w:val="clear" w:color="auto" w:fill="FFFFFF"/>
+        <w:spacing w:after="100" w:afterAutospacing="1" w:line="240" w:lineRule="auto"/>
+        <w:rPr>
+          <w:rFonts w:ascii="Formular" w:eastAsia="Times New Roman" w:hAnsi="Formular" w:cs="Times New Roman"/>
+          <w:noProof w:val="0"/>
+          <w:color w:val="212529"/>
+          <w:sz w:val="24"/>
+          <w:szCs w:val="24"/>
+          <w:lang w:val="en-GB" w:eastAsia="en-GB"/>
+        </w:rPr>
+      </w:pPr>
+      <w:r>
+        <w:rPr>
+          <w:rFonts w:ascii="Formular" w:eastAsia="Times New Roman" w:hAnsi="Formular" w:cs="Times New Roman"/>
+          <w:noProof w:val="0"/>
+          <w:color w:val="212529"/>
+          <w:sz w:val="24"/>
+          <w:szCs w:val="24"/>
+          <w:lang w:val="en-GB" w:eastAsia="en-GB"/>
+        </w:rPr>
+        <w:t>We have two cages, i.e., </w:t>
+      </w:r>
+      <w:r>
+        <w:rPr>
+          <w:rFonts w:ascii="Formular" w:eastAsia="Times New Roman" w:hAnsi="Formular" w:cs="Times New Roman"/>
+          <w:b/>
+          <w:bCs/>
+          <w:noProof w:val="0"/>
+          <w:color w:val="212529"/>
+          <w:sz w:val="24"/>
+          <w:szCs w:val="24"/>
+          <w:lang w:val="en-GB" w:eastAsia="en-GB"/>
+        </w:rPr>
+        <w:t>AWS cage</w:t>
+      </w:r>
+      <w:r>
+        <w:rPr>
+          <w:rFonts w:ascii="Formular" w:eastAsia="Times New Roman" w:hAnsi="Formular" w:cs="Times New Roman"/>
+          <w:noProof w:val="0"/>
+          <w:color w:val="212529"/>
+          <w:sz w:val="24"/>
+          <w:szCs w:val="24"/>
+          <w:lang w:val="en-GB" w:eastAsia="en-GB"/>
+        </w:rPr>
+        <w:t> and </w:t>
+      </w:r>
+      <w:r>
+        <w:rPr>
+          <w:rFonts w:ascii="Formular" w:eastAsia="Times New Roman" w:hAnsi="Formular" w:cs="Times New Roman"/>
+          <w:b/>
+          <w:bCs/>
+          <w:noProof w:val="0"/>
+          <w:color w:val="212529"/>
+          <w:sz w:val="24"/>
+          <w:szCs w:val="24"/>
+          <w:lang w:val="en-GB" w:eastAsia="en-GB"/>
+        </w:rPr>
+        <w:t>Customer/Partner cage</w:t>
+      </w:r>
+      <w:r>
+        <w:rPr>
+          <w:rFonts w:ascii="Formular" w:eastAsia="Times New Roman" w:hAnsi="Formular" w:cs="Times New Roman"/>
+          <w:noProof w:val="0"/>
+          <w:color w:val="212529"/>
+          <w:sz w:val="24"/>
+          <w:szCs w:val="24"/>
+          <w:lang w:val="en-GB" w:eastAsia="en-GB"/>
+        </w:rPr>
+        <w:t> inside Direct Connect Location,</w:t>
+      </w:r>
+    </w:p>
+    <w:p>
+      <w:pPr>
+        <w:numPr>
+          <w:ilvl w:val="1"/>
+          <w:numId w:val="9"/>
+        </w:numPr>
+        <w:shd w:val="clear" w:color="auto" w:fill="FFFFFF"/>
+        <w:spacing w:after="100" w:afterAutospacing="1" w:line="240" w:lineRule="auto"/>
+        <w:rPr>
+          <w:rFonts w:ascii="Formular" w:eastAsia="Times New Roman" w:hAnsi="Formular" w:cs="Times New Roman"/>
+          <w:noProof w:val="0"/>
+          <w:color w:val="212529"/>
+          <w:sz w:val="24"/>
+          <w:szCs w:val="24"/>
+          <w:lang w:val="en-GB" w:eastAsia="en-GB"/>
+        </w:rPr>
+      </w:pPr>
+      <w:r>
+        <w:rPr>
+          <w:rFonts w:ascii="Formular" w:eastAsia="Times New Roman" w:hAnsi="Formular" w:cs="Times New Roman"/>
+          <w:noProof w:val="0"/>
+          <w:color w:val="212529"/>
+          <w:sz w:val="24"/>
+          <w:szCs w:val="24"/>
+          <w:lang w:val="en-GB" w:eastAsia="en-GB"/>
+        </w:rPr>
+        <w:t>AWS cage consists of </w:t>
+      </w:r>
+      <w:r>
+        <w:rPr>
+          <w:rFonts w:ascii="Formular" w:eastAsia="Times New Roman" w:hAnsi="Formular" w:cs="Times New Roman"/>
+          <w:b/>
+          <w:bCs/>
+          <w:noProof w:val="0"/>
+          <w:color w:val="212529"/>
+          <w:sz w:val="24"/>
+          <w:szCs w:val="24"/>
+          <w:lang w:val="en-GB" w:eastAsia="en-GB"/>
+        </w:rPr>
+        <w:t>Direct Connect routers</w:t>
+      </w:r>
+      <w:r>
+        <w:rPr>
+          <w:rFonts w:ascii="Formular" w:eastAsia="Times New Roman" w:hAnsi="Formular" w:cs="Times New Roman"/>
+          <w:noProof w:val="0"/>
+          <w:color w:val="212529"/>
+          <w:sz w:val="24"/>
+          <w:szCs w:val="24"/>
+          <w:lang w:val="en-GB" w:eastAsia="en-GB"/>
+        </w:rPr>
+        <w:t>, and the Customer/Partner cage consists of </w:t>
+      </w:r>
+      <w:r>
+        <w:rPr>
+          <w:rFonts w:ascii="Formular" w:eastAsia="Times New Roman" w:hAnsi="Formular" w:cs="Times New Roman"/>
+          <w:b/>
+          <w:bCs/>
+          <w:noProof w:val="0"/>
+          <w:color w:val="212529"/>
+          <w:sz w:val="24"/>
+          <w:szCs w:val="24"/>
+          <w:lang w:val="en-GB" w:eastAsia="en-GB"/>
+        </w:rPr>
+        <w:t>Customer/Partner Routers</w:t>
+      </w:r>
+      <w:r>
+        <w:rPr>
+          <w:rFonts w:ascii="Formular" w:eastAsia="Times New Roman" w:hAnsi="Formular" w:cs="Times New Roman"/>
+          <w:noProof w:val="0"/>
+          <w:color w:val="212529"/>
+          <w:sz w:val="24"/>
+          <w:szCs w:val="24"/>
+          <w:lang w:val="en-GB" w:eastAsia="en-GB"/>
+        </w:rPr>
+        <w:t>.</w:t>
+      </w:r>
+    </w:p>
+    <w:p>
+      <w:pPr>
+        <w:numPr>
+          <w:ilvl w:val="0"/>
+          <w:numId w:val="9"/>
+        </w:numPr>
+        <w:shd w:val="clear" w:color="auto" w:fill="FFFFFF"/>
+        <w:spacing w:after="100" w:afterAutospacing="1" w:line="240" w:lineRule="auto"/>
+        <w:rPr>
+          <w:rFonts w:ascii="Formular" w:eastAsia="Times New Roman" w:hAnsi="Formular" w:cs="Times New Roman"/>
+          <w:noProof w:val="0"/>
+          <w:color w:val="212529"/>
+          <w:sz w:val="24"/>
+          <w:szCs w:val="24"/>
+          <w:lang w:val="en-GB" w:eastAsia="en-GB"/>
+        </w:rPr>
+      </w:pPr>
+      <w:r>
+        <w:rPr>
+          <w:rFonts w:ascii="Formular" w:eastAsia="Times New Roman" w:hAnsi="Formular" w:cs="Times New Roman"/>
+          <w:b/>
+          <w:bCs/>
+          <w:noProof w:val="0"/>
+          <w:color w:val="212529"/>
+          <w:sz w:val="24"/>
+          <w:szCs w:val="24"/>
+          <w:lang w:val="en-GB" w:eastAsia="en-GB"/>
+        </w:rPr>
+        <w:t xml:space="preserve">Customer On-Premises Data </w:t>
+      </w:r>
+      <w:proofErr w:type="spellStart"/>
+      <w:r>
+        <w:rPr>
+          <w:rFonts w:ascii="Formular" w:eastAsia="Times New Roman" w:hAnsi="Formular" w:cs="Times New Roman"/>
+          <w:b/>
+          <w:bCs/>
+          <w:noProof w:val="0"/>
+          <w:color w:val="212529"/>
+          <w:sz w:val="24"/>
+          <w:szCs w:val="24"/>
+          <w:lang w:val="en-GB" w:eastAsia="en-GB"/>
+        </w:rPr>
+        <w:t>Center</w:t>
+      </w:r>
+      <w:proofErr w:type="spellEnd"/>
+      <w:r>
+        <w:rPr>
+          <w:rFonts w:ascii="Formular" w:eastAsia="Times New Roman" w:hAnsi="Formular" w:cs="Times New Roman"/>
+          <w:b/>
+          <w:bCs/>
+          <w:noProof w:val="0"/>
+          <w:color w:val="212529"/>
+          <w:sz w:val="24"/>
+          <w:szCs w:val="24"/>
+          <w:lang w:val="en-GB" w:eastAsia="en-GB"/>
+        </w:rPr>
+        <w:t>:</w:t>
+      </w:r>
+    </w:p>
+    <w:p>
+      <w:pPr>
+        <w:shd w:val="clear" w:color="auto" w:fill="FFFFFF"/>
+        <w:spacing w:after="100" w:afterAutospacing="1" w:line="240" w:lineRule="auto"/>
+        <w:rPr>
+          <w:rFonts w:ascii="Formular" w:eastAsia="Times New Roman" w:hAnsi="Formular" w:cs="Times New Roman"/>
+          <w:noProof w:val="0"/>
+          <w:color w:val="212529"/>
+          <w:sz w:val="24"/>
+          <w:szCs w:val="24"/>
+          <w:lang w:val="en-GB" w:eastAsia="en-GB"/>
+        </w:rPr>
+      </w:pPr>
+      <w:r>
+        <w:rPr>
+          <w:rFonts w:ascii="Formular" w:eastAsia="Times New Roman" w:hAnsi="Formular" w:cs="Times New Roman"/>
+          <w:noProof w:val="0"/>
+          <w:color w:val="212529"/>
+          <w:sz w:val="24"/>
+          <w:szCs w:val="24"/>
+          <w:lang w:val="en-GB" w:eastAsia="en-GB"/>
+        </w:rPr>
+        <w:t>We need to create a </w:t>
+      </w:r>
+      <w:r>
+        <w:rPr>
+          <w:rFonts w:ascii="Formular" w:eastAsia="Times New Roman" w:hAnsi="Formular" w:cs="Times New Roman"/>
+          <w:b/>
+          <w:bCs/>
+          <w:noProof w:val="0"/>
+          <w:color w:val="212529"/>
+          <w:sz w:val="24"/>
+          <w:szCs w:val="24"/>
+          <w:lang w:val="en-GB" w:eastAsia="en-GB"/>
+        </w:rPr>
+        <w:t>Virtual Interface</w:t>
+      </w:r>
+      <w:r>
+        <w:rPr>
+          <w:rFonts w:ascii="Formular" w:eastAsia="Times New Roman" w:hAnsi="Formular" w:cs="Times New Roman"/>
+          <w:noProof w:val="0"/>
+          <w:color w:val="212529"/>
+          <w:sz w:val="24"/>
+          <w:szCs w:val="24"/>
+          <w:lang w:val="en-GB" w:eastAsia="en-GB"/>
+        </w:rPr>
+        <w:t> to enable access to AWS services via Direct Connect as you see in the picture above.</w:t>
+      </w:r>
+    </w:p>
+    <w:p>
+      <w:pPr>
+        <w:shd w:val="clear" w:color="auto" w:fill="FFFFFF"/>
+        <w:spacing w:after="100" w:afterAutospacing="1" w:line="240" w:lineRule="auto"/>
+        <w:rPr>
+          <w:rFonts w:ascii="Formular" w:eastAsia="Times New Roman" w:hAnsi="Formular" w:cs="Times New Roman"/>
+          <w:noProof w:val="0"/>
+          <w:color w:val="212529"/>
+          <w:sz w:val="24"/>
+          <w:szCs w:val="24"/>
+          <w:lang w:val="en-GB" w:eastAsia="en-GB"/>
+        </w:rPr>
+      </w:pPr>
+      <w:r>
+        <w:rPr>
+          <w:rFonts w:ascii="Formular" w:eastAsia="Times New Roman" w:hAnsi="Formular" w:cs="Times New Roman"/>
+          <w:b/>
+          <w:bCs/>
+          <w:noProof w:val="0"/>
+          <w:color w:val="212529"/>
+          <w:sz w:val="24"/>
+          <w:szCs w:val="24"/>
+          <w:lang w:val="en-GB" w:eastAsia="en-GB"/>
+        </w:rPr>
+        <w:t>A Public Virtual interface</w:t>
+      </w:r>
+      <w:r>
+        <w:rPr>
+          <w:rFonts w:ascii="Formular" w:eastAsia="Times New Roman" w:hAnsi="Formular" w:cs="Times New Roman"/>
+          <w:noProof w:val="0"/>
+          <w:color w:val="212529"/>
+          <w:sz w:val="24"/>
+          <w:szCs w:val="24"/>
+          <w:lang w:val="en-GB" w:eastAsia="en-GB"/>
+        </w:rPr>
+        <w:t> enables access to public services, such as Amazon S3.</w:t>
+      </w:r>
+    </w:p>
+    <w:p>
+      <w:pPr>
+        <w:shd w:val="clear" w:color="auto" w:fill="FFFFFF"/>
+        <w:spacing w:after="100" w:afterAutospacing="1" w:line="240" w:lineRule="auto"/>
+        <w:rPr>
+          <w:rFonts w:ascii="Formular" w:eastAsia="Times New Roman" w:hAnsi="Formular" w:cs="Times New Roman"/>
+          <w:noProof w:val="0"/>
+          <w:color w:val="212529"/>
+          <w:sz w:val="24"/>
+          <w:szCs w:val="24"/>
+          <w:lang w:val="en-GB" w:eastAsia="en-GB"/>
+        </w:rPr>
+      </w:pPr>
+      <w:r>
+        <w:rPr>
+          <w:rFonts w:ascii="Formular" w:eastAsia="Times New Roman" w:hAnsi="Formular" w:cs="Times New Roman"/>
+          <w:b/>
+          <w:bCs/>
+          <w:noProof w:val="0"/>
+          <w:color w:val="212529"/>
+          <w:sz w:val="24"/>
+          <w:szCs w:val="24"/>
+          <w:lang w:val="en-GB" w:eastAsia="en-GB"/>
+        </w:rPr>
+        <w:t>A Private Virtual Interface</w:t>
+      </w:r>
+      <w:r>
+        <w:rPr>
+          <w:rFonts w:ascii="Formular" w:eastAsia="Times New Roman" w:hAnsi="Formular" w:cs="Times New Roman"/>
+          <w:noProof w:val="0"/>
+          <w:color w:val="212529"/>
+          <w:sz w:val="24"/>
+          <w:szCs w:val="24"/>
+          <w:lang w:val="en-GB" w:eastAsia="en-GB"/>
+        </w:rPr>
+        <w:t> enables access to your VPC.</w:t>
+      </w:r>
+    </w:p>
+    <w:p>
+      <w:pPr>
+        <w:shd w:val="clear" w:color="auto" w:fill="FFFFFF"/>
+        <w:spacing w:after="100" w:afterAutospacing="1" w:line="240" w:lineRule="auto"/>
+        <w:rPr>
+          <w:rFonts w:ascii="Formular" w:eastAsia="Times New Roman" w:hAnsi="Formular" w:cs="Times New Roman"/>
+          <w:noProof w:val="0"/>
+          <w:color w:val="212529"/>
+          <w:sz w:val="24"/>
+          <w:szCs w:val="24"/>
+          <w:lang w:val="en-GB" w:eastAsia="en-GB"/>
+        </w:rPr>
+      </w:pPr>
+      <w:r>
+        <w:rPr>
+          <w:rFonts w:ascii="Formular" w:eastAsia="Times New Roman" w:hAnsi="Formular" w:cs="Times New Roman"/>
+          <w:noProof w:val="0"/>
+          <w:color w:val="212529"/>
+          <w:sz w:val="24"/>
+          <w:szCs w:val="24"/>
+          <w:lang w:val="en-GB" w:eastAsia="en-GB"/>
+        </w:rPr>
+        <w:t>Thanks to this system, AWS establishes a broadband closed-circuit network with its high connection speed service providers and users.</w:t>
+      </w:r>
+    </w:p>
+    <w:p>
+      <w:pPr>
+        <w:shd w:val="clear" w:color="auto" w:fill="FFFFFF"/>
+        <w:spacing w:after="100" w:afterAutospacing="1" w:line="240" w:lineRule="auto"/>
+        <w:rPr>
+          <w:rFonts w:ascii="Formular" w:eastAsia="Times New Roman" w:hAnsi="Formular" w:cs="Times New Roman"/>
+          <w:noProof w:val="0"/>
+          <w:color w:val="212529"/>
+          <w:sz w:val="24"/>
+          <w:szCs w:val="24"/>
+          <w:lang w:val="en-GB" w:eastAsia="en-GB"/>
+        </w:rPr>
+      </w:pPr>
+    </w:p>
+    <w:p>
+      <w:pPr>
+        <w:pStyle w:val="NormalWeb"/>
+        <w:shd w:val="clear" w:color="auto" w:fill="FFFFFF"/>
+        <w:spacing w:before="0" w:beforeAutospacing="0"/>
+        <w:rPr>
+          <w:rFonts w:ascii="Formular" w:hAnsi="Formular"/>
+          <w:color w:val="FF0000"/>
+          <w:sz w:val="28"/>
+          <w:szCs w:val="28"/>
+        </w:rPr>
+      </w:pPr>
+    </w:p>
+    <w:p>
+      <w:pPr>
+        <w:shd w:val="clear" w:color="auto" w:fill="FFFFFF"/>
+        <w:spacing w:after="100" w:afterAutospacing="1" w:line="240" w:lineRule="auto"/>
+        <w:rPr>
+          <w:rFonts w:ascii="Formular" w:eastAsia="Times New Roman" w:hAnsi="Formular" w:cs="Times New Roman"/>
+          <w:noProof w:val="0"/>
+          <w:color w:val="212529"/>
+          <w:sz w:val="24"/>
+          <w:szCs w:val="24"/>
+          <w:lang w:val="en-GB" w:eastAsia="en-GB"/>
+        </w:rPr>
+      </w:pPr>
+    </w:p>
+    <w:p/>
+    <w:p/>
     <w:p/>
     <w:sectPr>
       <w:pgSz w:w="11906" w:h="16838"/>
@@ -4128,6 +6320,155 @@
     </w:lvl>
   </w:abstractNum>
   <w:abstractNum w:abstractNumId="2" w15:restartNumberingAfterBreak="0">
+    <w:nsid w:val="3626090F"/>
+    <w:multiLevelType w:val="multilevel"/>
+    <w:tmpl w:val="587ABAFE"/>
+    <w:lvl w:ilvl="0">
+      <w:start w:val="1"/>
+      <w:numFmt w:val="bullet"/>
+      <w:lvlText w:val=""/>
+      <w:lvlJc w:val="left"/>
+      <w:pPr>
+        <w:tabs>
+          <w:tab w:val="num" w:pos="720"/>
+        </w:tabs>
+        <w:ind w:left="720" w:hanging="360"/>
+      </w:pPr>
+      <w:rPr>
+        <w:rFonts w:ascii="Symbol" w:hAnsi="Symbol" w:hint="default"/>
+        <w:sz w:val="20"/>
+      </w:rPr>
+    </w:lvl>
+    <w:lvl w:ilvl="1">
+      <w:start w:val="1"/>
+      <w:numFmt w:val="bullet"/>
+      <w:lvlText w:val="o"/>
+      <w:lvlJc w:val="left"/>
+      <w:pPr>
+        <w:tabs>
+          <w:tab w:val="num" w:pos="1440"/>
+        </w:tabs>
+        <w:ind w:left="1440" w:hanging="360"/>
+      </w:pPr>
+      <w:rPr>
+        <w:rFonts w:ascii="Courier New" w:hAnsi="Courier New" w:hint="default"/>
+        <w:sz w:val="20"/>
+      </w:rPr>
+    </w:lvl>
+    <w:lvl w:ilvl="2" w:tentative="1">
+      <w:start w:val="1"/>
+      <w:numFmt w:val="bullet"/>
+      <w:lvlText w:val=""/>
+      <w:lvlJc w:val="left"/>
+      <w:pPr>
+        <w:tabs>
+          <w:tab w:val="num" w:pos="2160"/>
+        </w:tabs>
+        <w:ind w:left="2160" w:hanging="360"/>
+      </w:pPr>
+      <w:rPr>
+        <w:rFonts w:ascii="Wingdings" w:hAnsi="Wingdings" w:hint="default"/>
+        <w:sz w:val="20"/>
+      </w:rPr>
+    </w:lvl>
+    <w:lvl w:ilvl="3" w:tentative="1">
+      <w:start w:val="1"/>
+      <w:numFmt w:val="bullet"/>
+      <w:lvlText w:val=""/>
+      <w:lvlJc w:val="left"/>
+      <w:pPr>
+        <w:tabs>
+          <w:tab w:val="num" w:pos="2880"/>
+        </w:tabs>
+        <w:ind w:left="2880" w:hanging="360"/>
+      </w:pPr>
+      <w:rPr>
+        <w:rFonts w:ascii="Wingdings" w:hAnsi="Wingdings" w:hint="default"/>
+        <w:sz w:val="20"/>
+      </w:rPr>
+    </w:lvl>
+    <w:lvl w:ilvl="4" w:tentative="1">
+      <w:start w:val="1"/>
+      <w:numFmt w:val="bullet"/>
+      <w:lvlText w:val=""/>
+      <w:lvlJc w:val="left"/>
+      <w:pPr>
+        <w:tabs>
+          <w:tab w:val="num" w:pos="3600"/>
+        </w:tabs>
+        <w:ind w:left="3600" w:hanging="360"/>
+      </w:pPr>
+      <w:rPr>
+        <w:rFonts w:ascii="Wingdings" w:hAnsi="Wingdings" w:hint="default"/>
+        <w:sz w:val="20"/>
+      </w:rPr>
+    </w:lvl>
+    <w:lvl w:ilvl="5" w:tentative="1">
+      <w:start w:val="1"/>
+      <w:numFmt w:val="bullet"/>
+      <w:lvlText w:val=""/>
+      <w:lvlJc w:val="left"/>
+      <w:pPr>
+        <w:tabs>
+          <w:tab w:val="num" w:pos="4320"/>
+        </w:tabs>
+        <w:ind w:left="4320" w:hanging="360"/>
+      </w:pPr>
+      <w:rPr>
+        <w:rFonts w:ascii="Wingdings" w:hAnsi="Wingdings" w:hint="default"/>
+        <w:sz w:val="20"/>
+      </w:rPr>
+    </w:lvl>
+    <w:lvl w:ilvl="6" w:tentative="1">
+      <w:start w:val="1"/>
+      <w:numFmt w:val="bullet"/>
+      <w:lvlText w:val=""/>
+      <w:lvlJc w:val="left"/>
+      <w:pPr>
+        <w:tabs>
+          <w:tab w:val="num" w:pos="5040"/>
+        </w:tabs>
+        <w:ind w:left="5040" w:hanging="360"/>
+      </w:pPr>
+      <w:rPr>
+        <w:rFonts w:ascii="Wingdings" w:hAnsi="Wingdings" w:hint="default"/>
+        <w:sz w:val="20"/>
+      </w:rPr>
+    </w:lvl>
+    <w:lvl w:ilvl="7" w:tentative="1">
+      <w:start w:val="1"/>
+      <w:numFmt w:val="bullet"/>
+      <w:lvlText w:val=""/>
+      <w:lvlJc w:val="left"/>
+      <w:pPr>
+        <w:tabs>
+          <w:tab w:val="num" w:pos="5760"/>
+        </w:tabs>
+        <w:ind w:left="5760" w:hanging="360"/>
+      </w:pPr>
+      <w:rPr>
+        <w:rFonts w:ascii="Wingdings" w:hAnsi="Wingdings" w:hint="default"/>
+        <w:sz w:val="20"/>
+      </w:rPr>
+    </w:lvl>
+    <w:lvl w:ilvl="8" w:tentative="1">
+      <w:start w:val="1"/>
+      <w:numFmt w:val="bullet"/>
+      <w:lvlText w:val=""/>
+      <w:lvlJc w:val="left"/>
+      <w:pPr>
+        <w:tabs>
+          <w:tab w:val="num" w:pos="6480"/>
+        </w:tabs>
+        <w:ind w:left="6480" w:hanging="360"/>
+      </w:pPr>
+      <w:rPr>
+        <w:rFonts w:ascii="Wingdings" w:hAnsi="Wingdings" w:hint="default"/>
+        <w:sz w:val="20"/>
+      </w:rPr>
+    </w:lvl>
+  </w:abstractNum>
+  <w:abstractNum w:abstractNumId="3" w15:restartNumberingAfterBreak="0">
     <w:nsid w:val="3FCB0CF2"/>
     <w:multiLevelType w:val="multilevel"/>
     <w:tmpl w:val="C068D358"/>
@@ -4276,7 +6617,7 @@
       </w:rPr>
     </w:lvl>
   </w:abstractNum>
-  <w:abstractNum w:abstractNumId="3" w15:restartNumberingAfterBreak="0">
+  <w:abstractNum w:abstractNumId="4" w15:restartNumberingAfterBreak="0">
     <w:nsid w:val="44B402A1"/>
     <w:multiLevelType w:val="multilevel"/>
     <w:tmpl w:val="FEA0DF76"/>
@@ -4425,7 +6766,156 @@
       </w:rPr>
     </w:lvl>
   </w:abstractNum>
-  <w:abstractNum w:abstractNumId="4" w15:restartNumberingAfterBreak="0">
+  <w:abstractNum w:abstractNumId="5" w15:restartNumberingAfterBreak="0">
+    <w:nsid w:val="46322D1C"/>
+    <w:multiLevelType w:val="multilevel"/>
+    <w:tmpl w:val="8A6A7152"/>
+    <w:lvl w:ilvl="0">
+      <w:start w:val="1"/>
+      <w:numFmt w:val="bullet"/>
+      <w:lvlText w:val=""/>
+      <w:lvlJc w:val="left"/>
+      <w:pPr>
+        <w:tabs>
+          <w:tab w:val="num" w:pos="720"/>
+        </w:tabs>
+        <w:ind w:left="720" w:hanging="360"/>
+      </w:pPr>
+      <w:rPr>
+        <w:rFonts w:ascii="Symbol" w:hAnsi="Symbol" w:hint="default"/>
+        <w:sz w:val="20"/>
+      </w:rPr>
+    </w:lvl>
+    <w:lvl w:ilvl="1">
+      <w:start w:val="1"/>
+      <w:numFmt w:val="bullet"/>
+      <w:lvlText w:val="o"/>
+      <w:lvlJc w:val="left"/>
+      <w:pPr>
+        <w:tabs>
+          <w:tab w:val="num" w:pos="1440"/>
+        </w:tabs>
+        <w:ind w:left="1440" w:hanging="360"/>
+      </w:pPr>
+      <w:rPr>
+        <w:rFonts w:ascii="Courier New" w:hAnsi="Courier New" w:hint="default"/>
+        <w:sz w:val="20"/>
+      </w:rPr>
+    </w:lvl>
+    <w:lvl w:ilvl="2" w:tentative="1">
+      <w:start w:val="1"/>
+      <w:numFmt w:val="bullet"/>
+      <w:lvlText w:val=""/>
+      <w:lvlJc w:val="left"/>
+      <w:pPr>
+        <w:tabs>
+          <w:tab w:val="num" w:pos="2160"/>
+        </w:tabs>
+        <w:ind w:left="2160" w:hanging="360"/>
+      </w:pPr>
+      <w:rPr>
+        <w:rFonts w:ascii="Wingdings" w:hAnsi="Wingdings" w:hint="default"/>
+        <w:sz w:val="20"/>
+      </w:rPr>
+    </w:lvl>
+    <w:lvl w:ilvl="3" w:tentative="1">
+      <w:start w:val="1"/>
+      <w:numFmt w:val="bullet"/>
+      <w:lvlText w:val=""/>
+      <w:lvlJc w:val="left"/>
+      <w:pPr>
+        <w:tabs>
+          <w:tab w:val="num" w:pos="2880"/>
+        </w:tabs>
+        <w:ind w:left="2880" w:hanging="360"/>
+      </w:pPr>
+      <w:rPr>
+        <w:rFonts w:ascii="Wingdings" w:hAnsi="Wingdings" w:hint="default"/>
+        <w:sz w:val="20"/>
+      </w:rPr>
+    </w:lvl>
+    <w:lvl w:ilvl="4" w:tentative="1">
+      <w:start w:val="1"/>
+      <w:numFmt w:val="bullet"/>
+      <w:lvlText w:val=""/>
+      <w:lvlJc w:val="left"/>
+      <w:pPr>
+        <w:tabs>
+          <w:tab w:val="num" w:pos="3600"/>
+        </w:tabs>
+        <w:ind w:left="3600" w:hanging="360"/>
+      </w:pPr>
+      <w:rPr>
+        <w:rFonts w:ascii="Wingdings" w:hAnsi="Wingdings" w:hint="default"/>
+        <w:sz w:val="20"/>
+      </w:rPr>
+    </w:lvl>
+    <w:lvl w:ilvl="5" w:tentative="1">
+      <w:start w:val="1"/>
+      <w:numFmt w:val="bullet"/>
+      <w:lvlText w:val=""/>
+      <w:lvlJc w:val="left"/>
+      <w:pPr>
+        <w:tabs>
+          <w:tab w:val="num" w:pos="4320"/>
+        </w:tabs>
+        <w:ind w:left="4320" w:hanging="360"/>
+      </w:pPr>
+      <w:rPr>
+        <w:rFonts w:ascii="Wingdings" w:hAnsi="Wingdings" w:hint="default"/>
+        <w:sz w:val="20"/>
+      </w:rPr>
+    </w:lvl>
+    <w:lvl w:ilvl="6" w:tentative="1">
+      <w:start w:val="1"/>
+      <w:numFmt w:val="bullet"/>
+      <w:lvlText w:val=""/>
+      <w:lvlJc w:val="left"/>
+      <w:pPr>
+        <w:tabs>
+          <w:tab w:val="num" w:pos="5040"/>
+        </w:tabs>
+        <w:ind w:left="5040" w:hanging="360"/>
+      </w:pPr>
+      <w:rPr>
+        <w:rFonts w:ascii="Wingdings" w:hAnsi="Wingdings" w:hint="default"/>
+        <w:sz w:val="20"/>
+      </w:rPr>
+    </w:lvl>
+    <w:lvl w:ilvl="7" w:tentative="1">
+      <w:start w:val="1"/>
+      <w:numFmt w:val="bullet"/>
+      <w:lvlText w:val=""/>
+      <w:lvlJc w:val="left"/>
+      <w:pPr>
+        <w:tabs>
+          <w:tab w:val="num" w:pos="5760"/>
+        </w:tabs>
+        <w:ind w:left="5760" w:hanging="360"/>
+      </w:pPr>
+      <w:rPr>
+        <w:rFonts w:ascii="Wingdings" w:hAnsi="Wingdings" w:hint="default"/>
+        <w:sz w:val="20"/>
+      </w:rPr>
+    </w:lvl>
+    <w:lvl w:ilvl="8" w:tentative="1">
+      <w:start w:val="1"/>
+      <w:numFmt w:val="bullet"/>
+      <w:lvlText w:val=""/>
+      <w:lvlJc w:val="left"/>
+      <w:pPr>
+        <w:tabs>
+          <w:tab w:val="num" w:pos="6480"/>
+        </w:tabs>
+        <w:ind w:left="6480" w:hanging="360"/>
+      </w:pPr>
+      <w:rPr>
+        <w:rFonts w:ascii="Wingdings" w:hAnsi="Wingdings" w:hint="default"/>
+        <w:sz w:val="20"/>
+      </w:rPr>
+    </w:lvl>
+  </w:abstractNum>
+  <w:abstractNum w:abstractNumId="6" w15:restartNumberingAfterBreak="0">
     <w:nsid w:val="50E3504C"/>
     <w:multiLevelType w:val="multilevel"/>
     <w:tmpl w:val="54E8C616"/>
@@ -4574,10 +7064,10 @@
       </w:rPr>
     </w:lvl>
   </w:abstractNum>
-  <w:abstractNum w:abstractNumId="5" w15:restartNumberingAfterBreak="0">
-    <w:nsid w:val="78AB1611"/>
+  <w:abstractNum w:abstractNumId="7" w15:restartNumberingAfterBreak="0">
+    <w:nsid w:val="6EFC0F62"/>
     <w:multiLevelType w:val="multilevel"/>
-    <w:tmpl w:val="9B9EA4F8"/>
+    <w:tmpl w:val="CDEA29B6"/>
     <w:lvl w:ilvl="0">
       <w:start w:val="1"/>
       <w:numFmt w:val="bullet"/>
@@ -4723,22 +7213,180 @@
       </w:rPr>
     </w:lvl>
   </w:abstractNum>
+  <w:abstractNum w:abstractNumId="8" w15:restartNumberingAfterBreak="0">
+    <w:nsid w:val="78AB1611"/>
+    <w:multiLevelType w:val="multilevel"/>
+    <w:tmpl w:val="9B9EA4F8"/>
+    <w:lvl w:ilvl="0">
+      <w:start w:val="1"/>
+      <w:numFmt w:val="bullet"/>
+      <w:lvlText w:val=""/>
+      <w:lvlJc w:val="left"/>
+      <w:pPr>
+        <w:tabs>
+          <w:tab w:val="num" w:pos="720"/>
+        </w:tabs>
+        <w:ind w:left="720" w:hanging="360"/>
+      </w:pPr>
+      <w:rPr>
+        <w:rFonts w:ascii="Symbol" w:hAnsi="Symbol" w:hint="default"/>
+        <w:sz w:val="20"/>
+      </w:rPr>
+    </w:lvl>
+    <w:lvl w:ilvl="1" w:tentative="1">
+      <w:start w:val="1"/>
+      <w:numFmt w:val="bullet"/>
+      <w:lvlText w:val="o"/>
+      <w:lvlJc w:val="left"/>
+      <w:pPr>
+        <w:tabs>
+          <w:tab w:val="num" w:pos="1440"/>
+        </w:tabs>
+        <w:ind w:left="1440" w:hanging="360"/>
+      </w:pPr>
+      <w:rPr>
+        <w:rFonts w:ascii="Courier New" w:hAnsi="Courier New" w:hint="default"/>
+        <w:sz w:val="20"/>
+      </w:rPr>
+    </w:lvl>
+    <w:lvl w:ilvl="2" w:tentative="1">
+      <w:start w:val="1"/>
+      <w:numFmt w:val="bullet"/>
+      <w:lvlText w:val=""/>
+      <w:lvlJc w:val="left"/>
+      <w:pPr>
+        <w:tabs>
+          <w:tab w:val="num" w:pos="2160"/>
+        </w:tabs>
+        <w:ind w:left="2160" w:hanging="360"/>
+      </w:pPr>
+      <w:rPr>
+        <w:rFonts w:ascii="Wingdings" w:hAnsi="Wingdings" w:hint="default"/>
+        <w:sz w:val="20"/>
+      </w:rPr>
+    </w:lvl>
+    <w:lvl w:ilvl="3" w:tentative="1">
+      <w:start w:val="1"/>
+      <w:numFmt w:val="bullet"/>
+      <w:lvlText w:val=""/>
+      <w:lvlJc w:val="left"/>
+      <w:pPr>
+        <w:tabs>
+          <w:tab w:val="num" w:pos="2880"/>
+        </w:tabs>
+        <w:ind w:left="2880" w:hanging="360"/>
+      </w:pPr>
+      <w:rPr>
+        <w:rFonts w:ascii="Wingdings" w:hAnsi="Wingdings" w:hint="default"/>
+        <w:sz w:val="20"/>
+      </w:rPr>
+    </w:lvl>
+    <w:lvl w:ilvl="4" w:tentative="1">
+      <w:start w:val="1"/>
+      <w:numFmt w:val="bullet"/>
+      <w:lvlText w:val=""/>
+      <w:lvlJc w:val="left"/>
+      <w:pPr>
+        <w:tabs>
+          <w:tab w:val="num" w:pos="3600"/>
+        </w:tabs>
+        <w:ind w:left="3600" w:hanging="360"/>
+      </w:pPr>
+      <w:rPr>
+        <w:rFonts w:ascii="Wingdings" w:hAnsi="Wingdings" w:hint="default"/>
+        <w:sz w:val="20"/>
+      </w:rPr>
+    </w:lvl>
+    <w:lvl w:ilvl="5" w:tentative="1">
+      <w:start w:val="1"/>
+      <w:numFmt w:val="bullet"/>
+      <w:lvlText w:val=""/>
+      <w:lvlJc w:val="left"/>
+      <w:pPr>
+        <w:tabs>
+          <w:tab w:val="num" w:pos="4320"/>
+        </w:tabs>
+        <w:ind w:left="4320" w:hanging="360"/>
+      </w:pPr>
+      <w:rPr>
+        <w:rFonts w:ascii="Wingdings" w:hAnsi="Wingdings" w:hint="default"/>
+        <w:sz w:val="20"/>
+      </w:rPr>
+    </w:lvl>
+    <w:lvl w:ilvl="6" w:tentative="1">
+      <w:start w:val="1"/>
+      <w:numFmt w:val="bullet"/>
+      <w:lvlText w:val=""/>
+      <w:lvlJc w:val="left"/>
+      <w:pPr>
+        <w:tabs>
+          <w:tab w:val="num" w:pos="5040"/>
+        </w:tabs>
+        <w:ind w:left="5040" w:hanging="360"/>
+      </w:pPr>
+      <w:rPr>
+        <w:rFonts w:ascii="Wingdings" w:hAnsi="Wingdings" w:hint="default"/>
+        <w:sz w:val="20"/>
+      </w:rPr>
+    </w:lvl>
+    <w:lvl w:ilvl="7" w:tentative="1">
+      <w:start w:val="1"/>
+      <w:numFmt w:val="bullet"/>
+      <w:lvlText w:val=""/>
+      <w:lvlJc w:val="left"/>
+      <w:pPr>
+        <w:tabs>
+          <w:tab w:val="num" w:pos="5760"/>
+        </w:tabs>
+        <w:ind w:left="5760" w:hanging="360"/>
+      </w:pPr>
+      <w:rPr>
+        <w:rFonts w:ascii="Wingdings" w:hAnsi="Wingdings" w:hint="default"/>
+        <w:sz w:val="20"/>
+      </w:rPr>
+    </w:lvl>
+    <w:lvl w:ilvl="8" w:tentative="1">
+      <w:start w:val="1"/>
+      <w:numFmt w:val="bullet"/>
+      <w:lvlText w:val=""/>
+      <w:lvlJc w:val="left"/>
+      <w:pPr>
+        <w:tabs>
+          <w:tab w:val="num" w:pos="6480"/>
+        </w:tabs>
+        <w:ind w:left="6480" w:hanging="360"/>
+      </w:pPr>
+      <w:rPr>
+        <w:rFonts w:ascii="Wingdings" w:hAnsi="Wingdings" w:hint="default"/>
+        <w:sz w:val="20"/>
+      </w:rPr>
+    </w:lvl>
+  </w:abstractNum>
   <w:num w:numId="1">
-    <w:abstractNumId w:val="2"/>
+    <w:abstractNumId w:val="3"/>
   </w:num>
   <w:num w:numId="2">
-    <w:abstractNumId w:val="3"/>
+    <w:abstractNumId w:val="4"/>
   </w:num>
   <w:num w:numId="3">
     <w:abstractNumId w:val="0"/>
   </w:num>
   <w:num w:numId="4">
-    <w:abstractNumId w:val="4"/>
+    <w:abstractNumId w:val="6"/>
   </w:num>
   <w:num w:numId="5">
     <w:abstractNumId w:val="1"/>
   </w:num>
   <w:num w:numId="6">
+    <w:abstractNumId w:val="8"/>
+  </w:num>
+  <w:num w:numId="7">
+    <w:abstractNumId w:val="2"/>
+  </w:num>
+  <w:num w:numId="8">
+    <w:abstractNumId w:val="7"/>
+  </w:num>
+  <w:num w:numId="9">
     <w:abstractNumId w:val="5"/>
   </w:num>
 </w:numbering>

</xml_diff>